<commit_message>
the hit release candidate
2
</commit_message>
<xml_diff>
--- a/datafiles/Manual.docx
+++ b/datafiles/Manual.docx
@@ -294,13 +294,7 @@
       </w:r>
       <w:proofErr w:type="spellEnd"/>
       <w:r>
-        <w:t xml:space="preserve"> will fill the meter, giving you a heart when it’s full. Collecting hearts and trophies will also give you extra hearts! </w:t>
-      </w:r>
-      <w:r>
-        <w:t>You can also set the minimum amount of hearts you start with (upon death or starting a level) and the maximum amount of hearts you can have (default is 10, max is 99)</w:t>
-      </w:r>
-      <w:r>
-        <w:t xml:space="preserve"> before entering a level.</w:t>
+        <w:t xml:space="preserve"> will fill the meter, giving you a heart when it’s full. Collecting hearts and trophies will also give you extra hearts! You can also set the minimum amount of hearts you start with (upon death or starting a level) and the maximum amount of hearts you can have (default is 10, max is 99) before entering a level.</w:t>
       </w:r>
     </w:p>
     <w:p>
@@ -2803,19 +2797,43 @@
         </w:numPr>
       </w:pPr>
       <w:r>
-        <w:t>Several level design changes made throughout the game</w:t>
-      </w:r>
-    </w:p>
-    <w:p>
-      <w:pPr>
-        <w:pStyle w:val="ListParagraph"/>
-        <w:numPr>
-          <w:ilvl w:val="1"/>
+        <w:t xml:space="preserve">Several level design </w:t>
+      </w:r>
+      <w:r>
+        <w:t xml:space="preserve">and boss </w:t>
+      </w:r>
+      <w:r>
+        <w:t>changes made throughout the game</w:t>
+      </w:r>
+    </w:p>
+    <w:p>
+      <w:pPr>
+        <w:pStyle w:val="ListParagraph"/>
+        <w:numPr>
+          <w:ilvl w:val="2"/>
           <w:numId w:val="9"/>
         </w:numPr>
       </w:pPr>
-      <w:r>
-        <w:t xml:space="preserve">Dino now has boss music (thanks </w:t>
+      <w:proofErr w:type="spellStart"/>
+      <w:r>
+        <w:t>Kranion</w:t>
+      </w:r>
+      <w:proofErr w:type="spellEnd"/>
+      <w:r>
+        <w:t xml:space="preserve"> and Sticky now appear on the title screen alongside the Super Freaks</w:t>
+      </w:r>
+    </w:p>
+    <w:p>
+      <w:pPr>
+        <w:pStyle w:val="ListParagraph"/>
+        <w:numPr>
+          <w:ilvl w:val="1"/>
+          <w:numId w:val="9"/>
+        </w:numPr>
+      </w:pPr>
+      <w:r>
+        <w:lastRenderedPageBreak/>
+        <w:t xml:space="preserve">New music! (thanks </w:t>
       </w:r>
       <w:proofErr w:type="spellStart"/>
       <w:r>
@@ -2823,7 +2841,67 @@
       </w:r>
       <w:proofErr w:type="spellEnd"/>
       <w:r>
-        <w:t>!)</w:t>
+        <w:t>)</w:t>
+      </w:r>
+    </w:p>
+    <w:p>
+      <w:pPr>
+        <w:pStyle w:val="ListParagraph"/>
+        <w:numPr>
+          <w:ilvl w:val="2"/>
+          <w:numId w:val="9"/>
+        </w:numPr>
+      </w:pPr>
+      <w:r>
+        <w:t>Dino has two boss themes (one of which is one of the longest tracks in the game—stick around in phase 1 to hear the sickest beat drop)</w:t>
+      </w:r>
+    </w:p>
+    <w:p>
+      <w:pPr>
+        <w:pStyle w:val="ListParagraph"/>
+        <w:numPr>
+          <w:ilvl w:val="2"/>
+          <w:numId w:val="9"/>
+        </w:numPr>
+      </w:pPr>
+      <w:r>
+        <w:t>New, jazzier title theme!!!</w:t>
+      </w:r>
+    </w:p>
+    <w:p>
+      <w:pPr>
+        <w:pStyle w:val="ListParagraph"/>
+        <w:numPr>
+          <w:ilvl w:val="2"/>
+          <w:numId w:val="9"/>
+        </w:numPr>
+      </w:pPr>
+      <w:r>
+        <w:t>Sticky now has his own theme which plays in some of the new cutscenes</w:t>
+      </w:r>
+    </w:p>
+    <w:p>
+      <w:pPr>
+        <w:pStyle w:val="ListParagraph"/>
+        <w:numPr>
+          <w:ilvl w:val="1"/>
+          <w:numId w:val="9"/>
+        </w:numPr>
+      </w:pPr>
+      <w:r>
+        <w:t>Subtle but great change to rail grinding in Playful Park thanks to JorJoe05: you can now speed up and slow down on the rails</w:t>
+      </w:r>
+    </w:p>
+    <w:p>
+      <w:pPr>
+        <w:pStyle w:val="ListParagraph"/>
+        <w:numPr>
+          <w:ilvl w:val="1"/>
+          <w:numId w:val="9"/>
+        </w:numPr>
+      </w:pPr>
+      <w:r>
+        <w:t>Most importantly: Greg’s name now appears on his life bar in Mecha Moon</w:t>
       </w:r>
     </w:p>
     <w:p>
@@ -2842,7 +2920,6 @@
           <w:b/>
           <w:bCs/>
         </w:rPr>
-        <w:lastRenderedPageBreak/>
         <w:br w:type="page"/>
       </w:r>
     </w:p>

</xml_diff>

<commit_message>
Epic 3.0 feature complete
</commit_message>
<xml_diff>
--- a/datafiles/Manual.docx
+++ b/datafiles/Manual.docx
@@ -1,6 +1,6 @@
 
 <file path=word/document.xml><?xml version="1.0" encoding="utf-8"?>
-<w:document xmlns:wpc="http://schemas.microsoft.com/office/word/2010/wordprocessingCanvas" xmlns:cx="http://schemas.microsoft.com/office/drawing/2014/chartex" xmlns:cx1="http://schemas.microsoft.com/office/drawing/2015/9/8/chartex" xmlns:cx2="http://schemas.microsoft.com/office/drawing/2015/10/21/chartex" xmlns:cx3="http://schemas.microsoft.com/office/drawing/2016/5/9/chartex" xmlns:cx4="http://schemas.microsoft.com/office/drawing/2016/5/10/chartex" xmlns:cx5="http://schemas.microsoft.com/office/drawing/2016/5/11/chartex" xmlns:cx6="http://schemas.microsoft.com/office/drawing/2016/5/12/chartex" xmlns:cx7="http://schemas.microsoft.com/office/drawing/2016/5/13/chartex" xmlns:cx8="http://schemas.microsoft.com/office/drawing/2016/5/14/chartex" xmlns:mc="http://schemas.openxmlformats.org/markup-compatibility/2006" xmlns:aink="http://schemas.microsoft.com/office/drawing/2016/ink" xmlns:am3d="http://schemas.microsoft.com/office/drawing/2017/model3d" xmlns:o="urn:schemas-microsoft-com:office:office" xmlns:oel="http://schemas.microsoft.com/office/2019/extlst" xmlns:r="http://schemas.openxmlformats.org/officeDocument/2006/relationships" xmlns:m="http://schemas.openxmlformats.org/officeDocument/2006/math" xmlns:v="urn:schemas-microsoft-com:vml" xmlns:wp14="http://schemas.microsoft.com/office/word/2010/wordprocessingDrawing" xmlns:wp="http://schemas.openxmlformats.org/drawingml/2006/wordprocessingDrawing" xmlns:w10="urn:schemas-microsoft-com:office:word" xmlns:w="http://schemas.openxmlformats.org/wordprocessingml/2006/main" xmlns:w14="http://schemas.microsoft.com/office/word/2010/wordml" xmlns:w15="http://schemas.microsoft.com/office/word/2012/wordml" xmlns:w16cex="http://schemas.microsoft.com/office/word/2018/wordml/cex" xmlns:w16cid="http://schemas.microsoft.com/office/word/2016/wordml/cid" xmlns:w16="http://schemas.microsoft.com/office/word/2018/wordml" xmlns:w16sdtdh="http://schemas.microsoft.com/office/word/2020/wordml/sdtdatahash" xmlns:w16se="http://schemas.microsoft.com/office/word/2015/wordml/symex" xmlns:wpg="http://schemas.microsoft.com/office/word/2010/wordprocessingGroup" xmlns:wpi="http://schemas.microsoft.com/office/word/2010/wordprocessingInk" xmlns:wne="http://schemas.microsoft.com/office/word/2006/wordml" xmlns:wps="http://schemas.microsoft.com/office/word/2010/wordprocessingShape" mc:Ignorable="w14 w15 w16se w16cid w16 w16cex w16sdtdh wp14">
+<w:document xmlns:wpc="http://schemas.microsoft.com/office/word/2010/wordprocessingCanvas" xmlns:cx="http://schemas.microsoft.com/office/drawing/2014/chartex" xmlns:cx1="http://schemas.microsoft.com/office/drawing/2015/9/8/chartex" xmlns:cx2="http://schemas.microsoft.com/office/drawing/2015/10/21/chartex" xmlns:cx3="http://schemas.microsoft.com/office/drawing/2016/5/9/chartex" xmlns:cx4="http://schemas.microsoft.com/office/drawing/2016/5/10/chartex" xmlns:cx5="http://schemas.microsoft.com/office/drawing/2016/5/11/chartex" xmlns:cx6="http://schemas.microsoft.com/office/drawing/2016/5/12/chartex" xmlns:cx7="http://schemas.microsoft.com/office/drawing/2016/5/13/chartex" xmlns:cx8="http://schemas.microsoft.com/office/drawing/2016/5/14/chartex" xmlns:mc="http://schemas.openxmlformats.org/markup-compatibility/2006" xmlns:aink="http://schemas.microsoft.com/office/drawing/2016/ink" xmlns:am3d="http://schemas.microsoft.com/office/drawing/2017/model3d" xmlns:o="urn:schemas-microsoft-com:office:office" xmlns:oel="http://schemas.microsoft.com/office/2019/extlst" xmlns:r="http://schemas.openxmlformats.org/officeDocument/2006/relationships" xmlns:m="http://schemas.openxmlformats.org/officeDocument/2006/math" xmlns:v="urn:schemas-microsoft-com:vml" xmlns:wp14="http://schemas.microsoft.com/office/word/2010/wordprocessingDrawing" xmlns:wp="http://schemas.openxmlformats.org/drawingml/2006/wordprocessingDrawing" xmlns:w10="urn:schemas-microsoft-com:office:word" xmlns:w="http://schemas.openxmlformats.org/wordprocessingml/2006/main" xmlns:w14="http://schemas.microsoft.com/office/word/2010/wordml" xmlns:w15="http://schemas.microsoft.com/office/word/2012/wordml" xmlns:w16cex="http://schemas.microsoft.com/office/word/2018/wordml/cex" xmlns:w16cid="http://schemas.microsoft.com/office/word/2016/wordml/cid" xmlns:w16="http://schemas.microsoft.com/office/word/2018/wordml" xmlns:w16du="http://schemas.microsoft.com/office/word/2023/wordml/word16du" xmlns:w16sdtdh="http://schemas.microsoft.com/office/word/2020/wordml/sdtdatahash" xmlns:w16se="http://schemas.microsoft.com/office/word/2015/wordml/symex" xmlns:wpg="http://schemas.microsoft.com/office/word/2010/wordprocessingGroup" xmlns:wpi="http://schemas.microsoft.com/office/word/2010/wordprocessingInk" xmlns:wne="http://schemas.microsoft.com/office/word/2006/wordml" xmlns:wps="http://schemas.microsoft.com/office/word/2010/wordprocessingShape" mc:Ignorable="w14 w15 w16se w16cid w16 w16cex w16sdtdh w16du wp14">
   <w:body>
     <w:p>
       <w:pPr>
@@ -98,15 +98,7 @@
     </w:p>
     <w:p>
       <w:r>
-        <w:t xml:space="preserve">In the United States of Craziness, everything is chill thanks to Unlimit Energy, a magic energy source that lets anyone who has it warp reality. One fateful day, however, everything went wrong in the happy-go-lucky galaxy when all of the Unlimit Energy was stolen! </w:t>
-      </w:r>
-      <w:proofErr w:type="spellStart"/>
-      <w:r>
-        <w:t>Kranion</w:t>
-      </w:r>
-      <w:proofErr w:type="spellEnd"/>
-      <w:r>
-        <w:t xml:space="preserve">, ever prideful, grew sick of being clowned on in </w:t>
+        <w:t xml:space="preserve">In the United States of Craziness, everything is chill thanks to Unlimit Energy, a magic energy source that lets anyone who has it warp reality. One fateful day, however, everything went wrong in the happy-go-lucky galaxy when all of the Unlimit Energy was stolen! Kranion, ever prideful, grew sick of being clowned on in </w:t>
       </w:r>
       <w:r>
         <w:t>Fast Cars</w:t>
@@ -118,47 +110,15 @@
         <w:t xml:space="preserve">he </w:t>
       </w:r>
       <w:r>
-        <w:t xml:space="preserve">rounded up his army of </w:t>
-      </w:r>
-      <w:proofErr w:type="spellStart"/>
-      <w:r>
-        <w:t>Kranibots</w:t>
-      </w:r>
-      <w:proofErr w:type="spellEnd"/>
-      <w:r>
-        <w:t xml:space="preserve"> that he has for some reason and went on a galaxy wide looting spree!</w:t>
-      </w:r>
-    </w:p>
-    <w:p>
-      <w:r>
-        <w:t xml:space="preserve">Yet, there is hope. In a stadium on the floating Mystic Island live the Super Freaks, four half-brothers who always beat </w:t>
-      </w:r>
-      <w:proofErr w:type="spellStart"/>
-      <w:r>
-        <w:t>Kranion</w:t>
-      </w:r>
-      <w:proofErr w:type="spellEnd"/>
-      <w:r>
-        <w:t xml:space="preserve"> and other villains by using Unlimit Energy and Unlimit Powers. Unfortunately, no Unlimit Energy means the Super Freaks are denied their greatest weapon! The Super Freaks aren’t chumps though—they have several techniques they’ve honed over the years thanks to training with their Uncle Swordsman. Can they beat </w:t>
-      </w:r>
-      <w:proofErr w:type="spellStart"/>
-      <w:r>
-        <w:t>Kranion</w:t>
-      </w:r>
-      <w:proofErr w:type="spellEnd"/>
-      <w:r>
-        <w:t xml:space="preserve"> and take back the Unlimit Energy before he plunges the galaxy into mediocrity? </w:t>
-      </w:r>
-      <w:r>
-        <w:t xml:space="preserve">…obviously yes! But they’re </w:t>
-      </w:r>
-      <w:proofErr w:type="spellStart"/>
-      <w:r>
-        <w:t>gonna</w:t>
-      </w:r>
-      <w:proofErr w:type="spellEnd"/>
-      <w:r>
-        <w:t xml:space="preserve"> need your platforming skills and dexterity to do it. Maybe bring a </w:t>
+        <w:t>rounded up his army of Kranibots that he has for some reason and went on a galaxy wide looting spree!</w:t>
+      </w:r>
+    </w:p>
+    <w:p>
+      <w:r>
+        <w:t xml:space="preserve">Yet, there is hope. In a stadium on the floating Mystic Island live the Super Freaks, four half-brothers who always beat Kranion and other villains by using Unlimit Energy and Unlimit Powers. Unfortunately, no Unlimit Energy means the Super Freaks are denied their greatest weapon! The Super Freaks aren’t chumps though—they have several techniques they’ve honed over the years thanks to training with their Uncle Swordsman. Can they beat Kranion and take back the Unlimit Energy before he plunges the galaxy into mediocrity? </w:t>
+      </w:r>
+      <w:r>
+        <w:t xml:space="preserve">…obviously yes! But they’re gonna need your platforming skills and dexterity to do it. Maybe bring a </w:t>
       </w:r>
       <w:r>
         <w:t xml:space="preserve">few buddies </w:t>
@@ -278,23 +238,7 @@
         </w:numPr>
       </w:pPr>
       <w:r>
-        <w:t xml:space="preserve">In this adventure, the Super Freaks have to take down </w:t>
-      </w:r>
-      <w:proofErr w:type="spellStart"/>
-      <w:r>
-        <w:t>Kranion</w:t>
-      </w:r>
-      <w:proofErr w:type="spellEnd"/>
-      <w:r>
-        <w:t xml:space="preserve">. The freaks share a heart meter on the bottom left of the screen; collecting </w:t>
-      </w:r>
-      <w:proofErr w:type="spellStart"/>
-      <w:r>
-        <w:t>yorbs</w:t>
-      </w:r>
-      <w:proofErr w:type="spellEnd"/>
-      <w:r>
-        <w:t xml:space="preserve"> will fill the meter, giving you a heart when it’s full. Collecting hearts and trophies will also give you extra hearts! You can also set the minimum amount of hearts you start with (upon death or starting a level) and the maximum amount of hearts you can have (default is 10, max is 99) before entering a level.</w:t>
+        <w:t>In this adventure, the Super Freaks have to take down Kranion. The freaks share a heart meter on the bottom left of the screen; collecting yorbs will fill the meter, giving you a heart when it’s full. Collecting hearts and trophies will also give you extra hearts! You can also set the minimum amount of hearts you start with (upon death or starting a level) and the maximum amount of hearts you can have (default is 10, max is 99) before entering a level.</w:t>
       </w:r>
     </w:p>
     <w:p>
@@ -326,23 +270,39 @@
         </w:numPr>
       </w:pPr>
       <w:r>
-        <w:t xml:space="preserve">This adventure takes place after the Super Freaks story, and it is recommended that you play it after. </w:t>
-      </w:r>
-      <w:proofErr w:type="spellStart"/>
-      <w:r>
-        <w:t>Kranion</w:t>
-      </w:r>
-      <w:proofErr w:type="spellEnd"/>
-      <w:r>
-        <w:t xml:space="preserve"> returns home to his castle and finds an imposter has taken it over, forcing him to team up with his eccentric brother Sticky. In this story, the characters all have ego meters that gradually drop to (or raise to if below it) 25%. Getting hit will lower the meter and send you closer to death, but filling it all the way with </w:t>
-      </w:r>
-      <w:proofErr w:type="spellStart"/>
-      <w:r>
-        <w:t>yorbs</w:t>
-      </w:r>
-      <w:proofErr w:type="spellEnd"/>
-      <w:r>
-        <w:t>, hearts, and trophies will make you temporarily invincible!</w:t>
+        <w:t>This adventure takes place after the Super Freaks story, and it is recommended that you play it after. Kranion returns home to his castle and finds an imposter has taken it over, forcing him to team up with his eccentric brother Sticky. In this story, the characters all have ego meters that gradually drop to (or raise to if below it) 25%. Getting hit will lower the meter and send you closer to death, but filling it all the way with yorbs, hearts, and trophies will make you temporarily invincible!</w:t>
+      </w:r>
+    </w:p>
+    <w:p>
+      <w:pPr>
+        <w:pStyle w:val="ListParagraph"/>
+        <w:numPr>
+          <w:ilvl w:val="0"/>
+          <w:numId w:val="10"/>
+        </w:numPr>
+        <w:rPr>
+          <w:b/>
+          <w:bCs/>
+        </w:rPr>
+      </w:pPr>
+      <w:r>
+        <w:rPr>
+          <w:b/>
+          <w:bCs/>
+        </w:rPr>
+        <w:t>Uncle Swordsman</w:t>
+      </w:r>
+    </w:p>
+    <w:p>
+      <w:pPr>
+        <w:pStyle w:val="ListParagraph"/>
+        <w:numPr>
+          <w:ilvl w:val="1"/>
+          <w:numId w:val="10"/>
+        </w:numPr>
+      </w:pPr>
+      <w:r>
+        <w:t>After the Super Freaks, Kranion, and Sticky go on vacation, Uncle Swordsman and the One Eyed Bandit are forced to do battle with the evil skeletons’ father, Marrow Prime. Uncle Swordsman and the Bandit can build up an aura by grabbing yorbs and other collectibles; the higher your aura, the faster you run and the higher you jump, but you’ll lose it all when hit!</w:t>
       </w:r>
     </w:p>
     <w:p>
@@ -745,13 +705,9 @@
             <w:tcW w:w="3116" w:type="dxa"/>
           </w:tcPr>
           <w:p>
-            <w:proofErr w:type="spellStart"/>
-            <w:r>
-              <w:t>Elastiband</w:t>
-            </w:r>
-            <w:proofErr w:type="spellEnd"/>
-            <w:r>
-              <w:t xml:space="preserve"> </w:t>
+            <w:r>
+              <w:lastRenderedPageBreak/>
+              <w:t xml:space="preserve">Elastiband </w:t>
             </w:r>
             <w:r>
               <w:t xml:space="preserve">Toggle </w:t>
@@ -797,13 +753,8 @@
             <w:tcW w:w="3116" w:type="dxa"/>
           </w:tcPr>
           <w:p>
-            <w:proofErr w:type="spellStart"/>
-            <w:r>
-              <w:t>Elastiband</w:t>
-            </w:r>
-            <w:proofErr w:type="spellEnd"/>
-            <w:r>
-              <w:t xml:space="preserve"> Color (Co-op)</w:t>
+            <w:r>
+              <w:t>Elastiband Color (Co-op)</w:t>
             </w:r>
           </w:p>
         </w:tc>
@@ -884,7 +835,6 @@
           <w:b/>
           <w:bCs/>
         </w:rPr>
-        <w:lastRenderedPageBreak/>
         <w:t>Moves</w:t>
       </w:r>
     </w:p>
@@ -1073,11 +1023,9 @@
           <w:numId w:val="1"/>
         </w:numPr>
       </w:pPr>
-      <w:proofErr w:type="spellStart"/>
       <w:r>
         <w:t>Elastiband</w:t>
       </w:r>
-      <w:proofErr w:type="spellEnd"/>
     </w:p>
     <w:p>
       <w:pPr>
@@ -1088,26 +1036,10 @@
         </w:numPr>
       </w:pPr>
       <w:r>
-        <w:t xml:space="preserve">Pressing the </w:t>
-      </w:r>
-      <w:proofErr w:type="spellStart"/>
-      <w:r>
-        <w:t>Elastiband</w:t>
-      </w:r>
-      <w:proofErr w:type="spellEnd"/>
-      <w:r>
-        <w:t xml:space="preserve"> </w:t>
-      </w:r>
-      <w:r>
-        <w:t xml:space="preserve">button will turn on/off your </w:t>
-      </w:r>
-      <w:proofErr w:type="spellStart"/>
-      <w:r>
-        <w:t>Elastiband</w:t>
-      </w:r>
-      <w:proofErr w:type="spellEnd"/>
-      <w:r>
-        <w:t xml:space="preserve">. If </w:t>
+        <w:t xml:space="preserve">Pressing the Elastiband </w:t>
+      </w:r>
+      <w:r>
+        <w:t xml:space="preserve">button will turn on/off your Elastiband. If </w:t>
       </w:r>
       <w:r>
         <w:t>more than one</w:t>
@@ -1119,26 +1051,10 @@
         <w:t xml:space="preserve">in </w:t>
       </w:r>
       <w:r>
-        <w:t xml:space="preserve">Knuckles </w:t>
-      </w:r>
-      <w:proofErr w:type="spellStart"/>
-      <w:r>
-        <w:t>Chaotix</w:t>
-      </w:r>
-      <w:proofErr w:type="spellEnd"/>
-      <w:r>
-        <w:t xml:space="preserve">. </w:t>
-      </w:r>
-      <w:r>
-        <w:t xml:space="preserve">You can yank each other around with the </w:t>
-      </w:r>
-      <w:proofErr w:type="spellStart"/>
-      <w:r>
-        <w:t>Elastiband</w:t>
-      </w:r>
-      <w:proofErr w:type="spellEnd"/>
-      <w:r>
-        <w:t>, which is good if one of you is falling behind in any way.</w:t>
+        <w:t xml:space="preserve">Knuckles Chaotix. </w:t>
+      </w:r>
+      <w:r>
+        <w:t>You can yank each other around with the Elastiband, which is good if one of you is falling behind in any way.</w:t>
       </w:r>
     </w:p>
     <w:p>
@@ -1150,23 +1066,7 @@
         </w:numPr>
       </w:pPr>
       <w:r>
-        <w:t xml:space="preserve">You can also change the color of your </w:t>
-      </w:r>
-      <w:proofErr w:type="spellStart"/>
-      <w:r>
-        <w:t>Elastiband</w:t>
-      </w:r>
-      <w:proofErr w:type="spellEnd"/>
-      <w:r>
-        <w:t xml:space="preserve"> between two separate colors, and you will only connect to people with the same color </w:t>
-      </w:r>
-      <w:proofErr w:type="spellStart"/>
-      <w:r>
-        <w:t>Elastiband</w:t>
-      </w:r>
-      <w:proofErr w:type="spellEnd"/>
-      <w:r>
-        <w:t>.</w:t>
+        <w:t>You can also change the color of your Elastiband between two separate colors, and you will only connect to people with the same color Elastiband.</w:t>
       </w:r>
     </w:p>
     <w:p>
@@ -1220,6 +1120,7 @@
         </w:numPr>
       </w:pPr>
       <w:r>
+        <w:lastRenderedPageBreak/>
         <w:t>There is also a multiplayer option, which depends on which player paused the game. Player 1 will have a “kick players” option and can choose to kick players 2-4 for whatever reason. Players 2-4 on the other hand will have a “drop out” option instead and can drop out of play this way.</w:t>
       </w:r>
     </w:p>
@@ -1243,29 +1144,19 @@
       <w:pPr>
         <w:pStyle w:val="Heading2"/>
       </w:pPr>
-      <w:proofErr w:type="spellStart"/>
       <w:r>
         <w:t>Yor</w:t>
       </w:r>
       <w:r>
         <w:t>b</w:t>
       </w:r>
-      <w:proofErr w:type="spellEnd"/>
     </w:p>
     <w:p>
       <w:r>
         <w:t xml:space="preserve">The “coin” of this game, a glass orb that contains Unlimit Energy. Collecting </w:t>
       </w:r>
       <w:r>
-        <w:t xml:space="preserve">100 </w:t>
-      </w:r>
-      <w:proofErr w:type="spellStart"/>
-      <w:r>
-        <w:t>Yorbs</w:t>
-      </w:r>
-      <w:proofErr w:type="spellEnd"/>
-      <w:r>
-        <w:t xml:space="preserve"> will give you an extra heart!</w:t>
+        <w:t>100 Yorbs will give you an extra heart!</w:t>
       </w:r>
     </w:p>
     <w:p>
@@ -1273,7 +1164,6 @@
         <w:pStyle w:val="Heading2"/>
       </w:pPr>
       <w:r>
-        <w:lastRenderedPageBreak/>
         <w:t>Happy Heart</w:t>
       </w:r>
     </w:p>
@@ -1289,26 +1179,13 @@
       <w:pPr>
         <w:pStyle w:val="Heading2"/>
       </w:pPr>
-      <w:proofErr w:type="spellStart"/>
-      <w:r>
-        <w:t>Yorb</w:t>
-      </w:r>
-      <w:proofErr w:type="spellEnd"/>
-      <w:r>
-        <w:t xml:space="preserve"> Star</w:t>
-      </w:r>
-    </w:p>
-    <w:p>
-      <w:r>
-        <w:t xml:space="preserve">If you die enough times, a </w:t>
-      </w:r>
-      <w:proofErr w:type="spellStart"/>
-      <w:r>
-        <w:t>Yorb</w:t>
-      </w:r>
-      <w:proofErr w:type="spellEnd"/>
-      <w:r>
-        <w:t xml:space="preserve"> Star will appear right where you spawn. Collecting it will give you 10 hearts, unless you somehow already have that many! The death counter will reset by the time you reach the next checkpoint.</w:t>
+      <w:r>
+        <w:t>Yorb Star</w:t>
+      </w:r>
+    </w:p>
+    <w:p>
+      <w:r>
+        <w:t>If you die enough times, a Yorb Star will appear right where you spawn. Collecting it will give you 10 hearts, unless you somehow already have that many! The death counter will reset by the time you reach the next checkpoint.</w:t>
       </w:r>
       <w:r>
         <w:t xml:space="preserve"> This item only appears in Adventure Mode</w:t>
@@ -1346,15 +1223,7 @@
     </w:p>
     <w:p>
       <w:r>
-        <w:t xml:space="preserve">Not really a collectible. The Super Freaks’ Uncle Swordsman has been shoved in a locker by </w:t>
-      </w:r>
-      <w:proofErr w:type="spellStart"/>
-      <w:r>
-        <w:t>Kranion</w:t>
-      </w:r>
-      <w:proofErr w:type="spellEnd"/>
-      <w:r>
-        <w:t xml:space="preserve">, but he’s still able to dispense his infinite wisdom with his walkie talkies. Just jump </w:t>
+        <w:t xml:space="preserve">Not really a collectible. The Super Freaks’ Uncle Swordsman has been shoved in a locker by Kranion, but he’s still able to dispense his infinite wisdom with his walkie talkies. Just jump </w:t>
       </w:r>
       <w:r>
         <w:t>at</w:t>
@@ -1425,31 +1294,7 @@
     </w:p>
     <w:p>
       <w:r>
-        <w:t xml:space="preserve">Also not really a collectible. </w:t>
-      </w:r>
-      <w:proofErr w:type="spellStart"/>
-      <w:r>
-        <w:t>Kranion’s</w:t>
-      </w:r>
-      <w:proofErr w:type="spellEnd"/>
-      <w:r>
-        <w:t xml:space="preserve"> </w:t>
-      </w:r>
-      <w:proofErr w:type="spellStart"/>
-      <w:r>
-        <w:t>Kranibots</w:t>
-      </w:r>
-      <w:proofErr w:type="spellEnd"/>
-      <w:r>
-        <w:t xml:space="preserve"> shove their collected Unlimit Energy inside of a Skull Jar at the end of each level. By touching it, it will explode and you’ll beat the level, as well as denying </w:t>
-      </w:r>
-      <w:proofErr w:type="spellStart"/>
-      <w:r>
-        <w:t>Kranion</w:t>
-      </w:r>
-      <w:proofErr w:type="spellEnd"/>
-      <w:r>
-        <w:t xml:space="preserve"> some more power. </w:t>
+        <w:t xml:space="preserve">Also not really a collectible. Kranion’s Kranibots shove their collected Unlimit Energy inside of a Skull Jar at the end of each level. By touching it, it will explode and you’ll beat the level, as well as denying Kranion some more power. </w:t>
       </w:r>
     </w:p>
     <w:p/>
@@ -1886,15 +1731,7 @@
         <w:t>Fullscreen:</w:t>
       </w:r>
       <w:r>
-        <w:t xml:space="preserve"> Set the game to </w:t>
-      </w:r>
-      <w:proofErr w:type="spellStart"/>
-      <w:r>
-        <w:t>fullscreen</w:t>
-      </w:r>
-      <w:proofErr w:type="spellEnd"/>
-      <w:r>
-        <w:t>, or not. It’s Windows Exclusive Fullscreen, if that makes any difference. I’ve found the game to run a bit more efficiently with it on.</w:t>
+        <w:t xml:space="preserve"> Set the game to fullscreen, or not. It’s Windows Exclusive Fullscreen, if that makes any difference. I’ve found the game to run a bit more efficiently with it on.</w:t>
       </w:r>
     </w:p>
     <w:p>
@@ -1905,35 +1742,18 @@
           <w:numId w:val="5"/>
         </w:numPr>
       </w:pPr>
-      <w:proofErr w:type="spellStart"/>
-      <w:r>
-        <w:rPr>
-          <w:b/>
-          <w:bCs/>
-        </w:rPr>
-        <w:t>Vsync</w:t>
-      </w:r>
-      <w:proofErr w:type="spellEnd"/>
-      <w:r>
-        <w:rPr>
-          <w:b/>
-          <w:bCs/>
-        </w:rPr>
-        <w:t>:</w:t>
+      <w:r>
+        <w:rPr>
+          <w:b/>
+          <w:bCs/>
+        </w:rPr>
+        <w:t>Vsync:</w:t>
       </w:r>
       <w:r>
         <w:t xml:space="preserve"> </w:t>
       </w:r>
       <w:r>
-        <w:t xml:space="preserve">You can turn on </w:t>
-      </w:r>
-      <w:proofErr w:type="spellStart"/>
-      <w:r>
-        <w:t>vsync</w:t>
-      </w:r>
-      <w:proofErr w:type="spellEnd"/>
-      <w:r>
-        <w:t>, which might help with your framerate. I finally got it working, can you believe that?</w:t>
+        <w:t>You can turn on vsync, which might help with your framerate. I finally got it working, can you believe that?</w:t>
       </w:r>
     </w:p>
     <w:p>
@@ -2009,26 +1829,13 @@
         <w:t>Screen Shader:</w:t>
       </w:r>
       <w:r>
-        <w:t xml:space="preserve"> This is a fun little feature; you can enable wacky screen shaders for fun! Sadly I have only one currently: Justice is Gray, which makes the screen monochrome. This was based on an April </w:t>
-      </w:r>
-      <w:proofErr w:type="spellStart"/>
-      <w:r>
-        <w:t>Fools</w:t>
-      </w:r>
-      <w:proofErr w:type="spellEnd"/>
-      <w:r>
-        <w:t xml:space="preserve"> joke where I added this setting to Super Freaks 1 </w:t>
-      </w:r>
-      <w:proofErr w:type="spellStart"/>
+        <w:t xml:space="preserve"> This is a fun little feature; you can enable wacky screen shaders for fun! Sadly I have only one currently: Justice is Gray, which makes the screen monochrome. This was based on an April Fools joke where I added this setting to Super Freaks 1 </w:t>
+      </w:r>
       <w:r>
         <w:t>Remastered</w:t>
       </w:r>
       <w:r>
-        <w:t>when</w:t>
-      </w:r>
-      <w:proofErr w:type="spellEnd"/>
-      <w:r>
-        <w:t xml:space="preserve"> the Snyder Cut was released.</w:t>
+        <w:t>when the Snyder Cut was released.</w:t>
       </w:r>
     </w:p>
     <w:p>
@@ -2141,15 +1948,7 @@
         </w:numPr>
       </w:pPr>
       <w:r>
-        <w:t xml:space="preserve">Toy Block Bridge placeholder song replaced with the real deal (thanks </w:t>
-      </w:r>
-      <w:proofErr w:type="spellStart"/>
-      <w:r>
-        <w:t>phil</w:t>
-      </w:r>
-      <w:proofErr w:type="spellEnd"/>
-      <w:r>
-        <w:t>)</w:t>
+        <w:t>Toy Block Bridge placeholder song replaced with the real deal (thanks phil)</w:t>
       </w:r>
     </w:p>
     <w:p>
@@ -2200,15 +1999,7 @@
         </w:numPr>
       </w:pPr>
       <w:r>
-        <w:t xml:space="preserve">You can now bring up the Reconnect Controllers screen from the pause menu. Said screen also now lists what devices everyone is using (ex. Keyboard and Mouse, Xbox One, PS4, </w:t>
-      </w:r>
-      <w:proofErr w:type="spellStart"/>
-      <w:r>
-        <w:t>etc</w:t>
-      </w:r>
-      <w:proofErr w:type="spellEnd"/>
-      <w:r>
-        <w:t>).</w:t>
+        <w:t>You can now bring up the Reconnect Controllers screen from the pause menu. Said screen also now lists what devices everyone is using (ex. Keyboard and Mouse, Xbox One, PS4, etc).</w:t>
       </w:r>
     </w:p>
     <w:p>
@@ -2226,29 +2017,13 @@
         <w:t xml:space="preserve">has been </w:t>
       </w:r>
       <w:r>
-        <w:t xml:space="preserve">enhanced (thanks </w:t>
-      </w:r>
-      <w:proofErr w:type="spellStart"/>
-      <w:r>
-        <w:t>phil</w:t>
-      </w:r>
-      <w:proofErr w:type="spellEnd"/>
-      <w:r>
-        <w:t xml:space="preserve"> again!)</w:t>
+        <w:t>enhanced (thanks phil again!)</w:t>
       </w:r>
       <w:r>
         <w:t>.</w:t>
       </w:r>
       <w:r>
-        <w:t xml:space="preserve"> </w:t>
-      </w:r>
-      <w:proofErr w:type="spellStart"/>
-      <w:r>
-        <w:t>Kranion</w:t>
-      </w:r>
-      <w:proofErr w:type="spellEnd"/>
-      <w:r>
-        <w:t xml:space="preserve"> Phase 1 </w:t>
+        <w:t xml:space="preserve"> Kranion Phase 1 </w:t>
       </w:r>
       <w:r>
         <w:t>(the single track that is a placeholder, currently is a demo track made by me),</w:t>
@@ -2257,15 +2032,7 @@
         <w:t xml:space="preserve"> Flowery Secret</w:t>
       </w:r>
       <w:r>
-        <w:t xml:space="preserve">, and </w:t>
-      </w:r>
-      <w:proofErr w:type="spellStart"/>
-      <w:r>
-        <w:t>Kranion’s</w:t>
-      </w:r>
-      <w:proofErr w:type="spellEnd"/>
-      <w:r>
-        <w:t xml:space="preserve"> Secret Weapon</w:t>
+        <w:t>, and Kranion’s Secret Weapon</w:t>
       </w:r>
       <w:r>
         <w:t xml:space="preserve"> also have songs in the work</w:t>
@@ -2282,13 +2049,8 @@
           <w:numId w:val="9"/>
         </w:numPr>
       </w:pPr>
-      <w:proofErr w:type="spellStart"/>
-      <w:r>
-        <w:t>Kranion</w:t>
-      </w:r>
-      <w:proofErr w:type="spellEnd"/>
-      <w:r>
-        <w:t xml:space="preserve"> phase 1 nerfed slightly in Hard Mode</w:t>
+      <w:r>
+        <w:t>Kranion phase 1 nerfed slightly in Hard Mode</w:t>
       </w:r>
     </w:p>
     <w:p>
@@ -2348,13 +2110,8 @@
         <w:t xml:space="preserve"> Air Meter</w:t>
       </w:r>
       <w:r>
-        <w:t xml:space="preserve">, </w:t>
-      </w:r>
-      <w:proofErr w:type="spellStart"/>
-      <w:r>
-        <w:t>etc</w:t>
-      </w:r>
-      <w:proofErr w:type="spellEnd"/>
+        <w:t>, etc</w:t>
+      </w:r>
       <w:r>
         <w:t xml:space="preserve"> actually properly resize with the screen zoom now</w:t>
       </w:r>
@@ -2445,21 +2202,8 @@
           <w:numId w:val="9"/>
         </w:numPr>
       </w:pPr>
-      <w:proofErr w:type="spellStart"/>
-      <w:r>
-        <w:t>Freakloader</w:t>
-      </w:r>
-      <w:proofErr w:type="spellEnd"/>
-      <w:r>
-        <w:t xml:space="preserve">, the ability to add custom characters, has been added by </w:t>
-      </w:r>
-      <w:proofErr w:type="spellStart"/>
-      <w:r>
-        <w:t>defnotreal</w:t>
-      </w:r>
-      <w:proofErr w:type="spellEnd"/>
-      <w:r>
-        <w:t>. This is a feature I never expected to get. Thanks def!!</w:t>
+      <w:r>
+        <w:t>Freakloader, the ability to add custom characters, has been added by defnotreal. This is a feature I never expected to get. Thanks def!!</w:t>
       </w:r>
     </w:p>
     <w:p>
@@ -2482,13 +2226,8 @@
           <w:numId w:val="9"/>
         </w:numPr>
       </w:pPr>
-      <w:proofErr w:type="spellStart"/>
-      <w:r>
-        <w:t>Kranion’s</w:t>
-      </w:r>
-      <w:proofErr w:type="spellEnd"/>
-      <w:r>
-        <w:t xml:space="preserve"> proper phase 1 theme has been adde</w:t>
+      <w:r>
+        <w:t>Kranion’s proper phase 1 theme has been adde</w:t>
       </w:r>
       <w:r>
         <w:t>d—no more placeholder tracks!</w:t>
@@ -2502,13 +2241,8 @@
           <w:numId w:val="9"/>
         </w:numPr>
       </w:pPr>
-      <w:proofErr w:type="spellStart"/>
-      <w:r>
-        <w:t>Kranitron</w:t>
-      </w:r>
-      <w:proofErr w:type="spellEnd"/>
-      <w:r>
-        <w:t xml:space="preserve"> K (the big robot in Mecha Moon, also known as Greg) can no longer kill you when you’re in a bubble</w:t>
+      <w:r>
+        <w:t>Kranitron K (the big robot in Mecha Moon, also known as Greg) can no longer kill you when you’re in a bubble</w:t>
       </w:r>
     </w:p>
     <w:p>
@@ -2558,15 +2292,7 @@
         </w:rPr>
       </w:pPr>
       <w:r>
-        <w:t xml:space="preserve">Fixed two bugs with </w:t>
-      </w:r>
-      <w:proofErr w:type="spellStart"/>
-      <w:r>
-        <w:t>Freakloader</w:t>
-      </w:r>
-      <w:proofErr w:type="spellEnd"/>
-      <w:r>
-        <w:t>: some characters having insanely wide bubbles and a crash when selecting characters mid-gameplay</w:t>
+        <w:t>Fixed two bugs with Freakloader: some characters having insanely wide bubbles and a crash when selecting characters mid-gameplay</w:t>
       </w:r>
       <w:r>
         <w:rPr>
@@ -2618,71 +2344,31 @@
         </w:r>
       </w:hyperlink>
       <w:r>
-        <w:t xml:space="preserve"> We were </w:t>
-      </w:r>
-      <w:proofErr w:type="spellStart"/>
-      <w:r>
-        <w:t>gonna</w:t>
-      </w:r>
-      <w:proofErr w:type="spellEnd"/>
-      <w:r>
-        <w:t xml:space="preserve"> use mod.io but that didn’t pan out</w:t>
-      </w:r>
-    </w:p>
-    <w:p>
-      <w:pPr>
-        <w:pStyle w:val="ListParagraph"/>
-        <w:numPr>
-          <w:ilvl w:val="1"/>
-          <w:numId w:val="9"/>
-        </w:numPr>
-      </w:pPr>
-      <w:r>
-        <w:t xml:space="preserve">Some more </w:t>
-      </w:r>
-      <w:proofErr w:type="spellStart"/>
-      <w:r>
-        <w:t>Freakloader</w:t>
-      </w:r>
-      <w:proofErr w:type="spellEnd"/>
-      <w:r>
-        <w:t xml:space="preserve"> changes and fixes: characters now support more sound effects, and bubbles are no longer buggy.</w:t>
-      </w:r>
-    </w:p>
-    <w:p>
-      <w:pPr>
-        <w:pStyle w:val="ListParagraph"/>
-        <w:numPr>
-          <w:ilvl w:val="1"/>
-          <w:numId w:val="9"/>
-        </w:numPr>
-      </w:pPr>
-      <w:r>
-        <w:t xml:space="preserve">Shipwreck </w:t>
-      </w:r>
-      <w:proofErr w:type="spellStart"/>
-      <w:r>
-        <w:t>Poopdeck’s</w:t>
-      </w:r>
-      <w:proofErr w:type="spellEnd"/>
-      <w:r>
-        <w:t xml:space="preserve"> song finally is done and has a melody now! Thanks </w:t>
-      </w:r>
-      <w:proofErr w:type="spellStart"/>
-      <w:r>
-        <w:t>phil</w:t>
-      </w:r>
-      <w:proofErr w:type="spellEnd"/>
-      <w:r>
-        <w:t xml:space="preserve">! There’s also a special victory theme when you beat </w:t>
-      </w:r>
-      <w:proofErr w:type="spellStart"/>
-      <w:r>
-        <w:t>Kranion</w:t>
-      </w:r>
-      <w:proofErr w:type="spellEnd"/>
-      <w:r>
-        <w:t xml:space="preserve"> which is really cool.</w:t>
+        <w:t xml:space="preserve"> We were gonna use mod.io but that didn’t pan out</w:t>
+      </w:r>
+    </w:p>
+    <w:p>
+      <w:pPr>
+        <w:pStyle w:val="ListParagraph"/>
+        <w:numPr>
+          <w:ilvl w:val="1"/>
+          <w:numId w:val="9"/>
+        </w:numPr>
+      </w:pPr>
+      <w:r>
+        <w:t>Some more Freakloader changes and fixes: characters now support more sound effects, and bubbles are no longer buggy.</w:t>
+      </w:r>
+    </w:p>
+    <w:p>
+      <w:pPr>
+        <w:pStyle w:val="ListParagraph"/>
+        <w:numPr>
+          <w:ilvl w:val="1"/>
+          <w:numId w:val="9"/>
+        </w:numPr>
+      </w:pPr>
+      <w:r>
+        <w:t>Shipwreck Poopdeck’s song finally is done and has a melody now! Thanks phil! There’s also a special victory theme when you beat Kranion which is really cool.</w:t>
       </w:r>
     </w:p>
     <w:p>
@@ -2726,21 +2412,8 @@
           <w:numId w:val="9"/>
         </w:numPr>
       </w:pPr>
-      <w:proofErr w:type="spellStart"/>
-      <w:r>
-        <w:t>Kranion</w:t>
-      </w:r>
-      <w:proofErr w:type="spellEnd"/>
-      <w:r>
-        <w:t xml:space="preserve">, </w:t>
-      </w:r>
-      <w:proofErr w:type="spellStart"/>
-      <w:r>
-        <w:t>Cranion</w:t>
-      </w:r>
-      <w:proofErr w:type="spellEnd"/>
-      <w:r>
-        <w:t>, and Sticky now playable</w:t>
+      <w:r>
+        <w:t>Kranion, Cranion, and Sticky now playable</w:t>
       </w:r>
     </w:p>
     <w:p>
@@ -2763,29 +2436,8 @@
           <w:numId w:val="9"/>
         </w:numPr>
       </w:pPr>
-      <w:proofErr w:type="spellStart"/>
-      <w:r>
-        <w:t>Cranion</w:t>
-      </w:r>
-      <w:proofErr w:type="spellEnd"/>
-      <w:r>
-        <w:t xml:space="preserve"> replaces </w:t>
-      </w:r>
-      <w:proofErr w:type="spellStart"/>
-      <w:r>
-        <w:t>Kranion</w:t>
-      </w:r>
-      <w:proofErr w:type="spellEnd"/>
-      <w:r>
-        <w:t xml:space="preserve"> in the VS </w:t>
-      </w:r>
-      <w:proofErr w:type="spellStart"/>
-      <w:r>
-        <w:t>Kranion</w:t>
-      </w:r>
-      <w:proofErr w:type="spellEnd"/>
-      <w:r>
-        <w:t xml:space="preserve"> boss fight</w:t>
+      <w:r>
+        <w:t>Cranion replaces Kranion in the VS Kranion boss fight</w:t>
       </w:r>
     </w:p>
     <w:p>
@@ -2814,13 +2466,8 @@
           <w:numId w:val="9"/>
         </w:numPr>
       </w:pPr>
-      <w:proofErr w:type="spellStart"/>
-      <w:r>
-        <w:t>Kranion</w:t>
-      </w:r>
-      <w:proofErr w:type="spellEnd"/>
-      <w:r>
-        <w:t xml:space="preserve"> and Sticky now appear on the title screen alongside the Super Freaks</w:t>
+      <w:r>
+        <w:t>Kranion and Sticky now appear on the title screen alongside the Super Freaks</w:t>
       </w:r>
     </w:p>
     <w:p>
@@ -2833,15 +2480,7 @@
       </w:pPr>
       <w:r>
         <w:lastRenderedPageBreak/>
-        <w:t xml:space="preserve">New music! (thanks </w:t>
-      </w:r>
-      <w:proofErr w:type="spellStart"/>
-      <w:r>
-        <w:t>phil</w:t>
-      </w:r>
-      <w:proofErr w:type="spellEnd"/>
-      <w:r>
-        <w:t>)</w:t>
+        <w:t>New music! (thanks phil)</w:t>
       </w:r>
     </w:p>
     <w:p>
@@ -2902,6 +2541,219 @@
       </w:pPr>
       <w:r>
         <w:t>Most importantly: Greg’s name now appears on his life bar in Mecha Moon</w:t>
+      </w:r>
+    </w:p>
+    <w:p>
+      <w:pPr>
+        <w:pStyle w:val="ListParagraph"/>
+        <w:numPr>
+          <w:ilvl w:val="0"/>
+          <w:numId w:val="9"/>
+        </w:numPr>
+      </w:pPr>
+      <w:r>
+        <w:t>V3.0 Beta – August 9</w:t>
+      </w:r>
+      <w:r>
+        <w:rPr>
+          <w:vertAlign w:val="superscript"/>
+        </w:rPr>
+        <w:t>th</w:t>
+      </w:r>
+      <w:r>
+        <w:t>, 2024</w:t>
+      </w:r>
+    </w:p>
+    <w:p>
+      <w:pPr>
+        <w:pStyle w:val="ListParagraph"/>
+        <w:numPr>
+          <w:ilvl w:val="1"/>
+          <w:numId w:val="9"/>
+        </w:numPr>
+      </w:pPr>
+      <w:r>
+        <w:t>Uncle Swordsman Story added!</w:t>
+      </w:r>
+    </w:p>
+    <w:p>
+      <w:pPr>
+        <w:pStyle w:val="ListParagraph"/>
+        <w:numPr>
+          <w:ilvl w:val="2"/>
+          <w:numId w:val="9"/>
+        </w:numPr>
+      </w:pPr>
+      <w:r>
+        <w:t>One Eyed Bandit as a new playable character</w:t>
+      </w:r>
+    </w:p>
+    <w:p>
+      <w:pPr>
+        <w:pStyle w:val="ListParagraph"/>
+        <w:numPr>
+          <w:ilvl w:val="2"/>
+          <w:numId w:val="9"/>
+        </w:numPr>
+      </w:pPr>
+      <w:r>
+        <w:t>Seven new cutscenes</w:t>
+      </w:r>
+    </w:p>
+    <w:p>
+      <w:pPr>
+        <w:pStyle w:val="ListParagraph"/>
+        <w:numPr>
+          <w:ilvl w:val="1"/>
+          <w:numId w:val="9"/>
+        </w:numPr>
+      </w:pPr>
+      <w:r>
+        <w:t>New boss fights added!</w:t>
+      </w:r>
+    </w:p>
+    <w:p>
+      <w:pPr>
+        <w:pStyle w:val="ListParagraph"/>
+        <w:numPr>
+          <w:ilvl w:val="2"/>
+          <w:numId w:val="9"/>
+        </w:numPr>
+      </w:pPr>
+      <w:r>
+        <w:t>Spike replaces Mega Klaw in Uncle Swordsman’s Story and the upcoming Anti Freaks Story</w:t>
+      </w:r>
+    </w:p>
+    <w:p>
+      <w:pPr>
+        <w:pStyle w:val="ListParagraph"/>
+        <w:numPr>
+          <w:ilvl w:val="2"/>
+          <w:numId w:val="9"/>
+        </w:numPr>
+      </w:pPr>
+      <w:r>
+        <w:t>Wartnose replaces Francis in Bad Guys and the upcoming Anti Freaks Story</w:t>
+      </w:r>
+    </w:p>
+    <w:p>
+      <w:pPr>
+        <w:pStyle w:val="ListParagraph"/>
+        <w:numPr>
+          <w:ilvl w:val="2"/>
+          <w:numId w:val="9"/>
+        </w:numPr>
+      </w:pPr>
+      <w:r>
+        <w:t>Marrow Prime as the final boss of the Uncle Swordsman Story</w:t>
+      </w:r>
+    </w:p>
+    <w:p>
+      <w:pPr>
+        <w:pStyle w:val="ListParagraph"/>
+        <w:numPr>
+          <w:ilvl w:val="2"/>
+          <w:numId w:val="9"/>
+        </w:numPr>
+      </w:pPr>
+      <w:r>
+        <w:t>The Shadow as the 100% boss of the Uncle Swordsman Story</w:t>
+      </w:r>
+    </w:p>
+    <w:p>
+      <w:pPr>
+        <w:pStyle w:val="ListParagraph"/>
+        <w:numPr>
+          <w:ilvl w:val="1"/>
+          <w:numId w:val="9"/>
+        </w:numPr>
+      </w:pPr>
+      <w:r>
+        <w:t>New music!</w:t>
+      </w:r>
+    </w:p>
+    <w:p>
+      <w:pPr>
+        <w:pStyle w:val="ListParagraph"/>
+        <w:numPr>
+          <w:ilvl w:val="2"/>
+          <w:numId w:val="9"/>
+        </w:numPr>
+      </w:pPr>
+      <w:r>
+        <w:t>Fruit Juice Secret now has its own theme</w:t>
+      </w:r>
+    </w:p>
+    <w:p>
+      <w:pPr>
+        <w:pStyle w:val="ListParagraph"/>
+        <w:numPr>
+          <w:ilvl w:val="2"/>
+          <w:numId w:val="9"/>
+        </w:numPr>
+      </w:pPr>
+      <w:r>
+        <w:t>Mega Klaw and Francis have their own boss themes now</w:t>
+      </w:r>
+    </w:p>
+    <w:p>
+      <w:pPr>
+        <w:pStyle w:val="ListParagraph"/>
+        <w:numPr>
+          <w:ilvl w:val="1"/>
+          <w:numId w:val="9"/>
+        </w:numPr>
+      </w:pPr>
+      <w:r>
+        <w:t>Other nice things:</w:t>
+      </w:r>
+    </w:p>
+    <w:p>
+      <w:pPr>
+        <w:pStyle w:val="ListParagraph"/>
+        <w:numPr>
+          <w:ilvl w:val="2"/>
+          <w:numId w:val="9"/>
+        </w:numPr>
+      </w:pPr>
+      <w:r>
+        <w:t>New museum bios for all new characters in 3.0</w:t>
+      </w:r>
+    </w:p>
+    <w:p>
+      <w:pPr>
+        <w:pStyle w:val="ListParagraph"/>
+        <w:numPr>
+          <w:ilvl w:val="1"/>
+          <w:numId w:val="9"/>
+        </w:numPr>
+      </w:pPr>
+      <w:r>
+        <w:t>Bug fixes:</w:t>
+      </w:r>
+    </w:p>
+    <w:p>
+      <w:pPr>
+        <w:pStyle w:val="ListParagraph"/>
+        <w:numPr>
+          <w:ilvl w:val="2"/>
+          <w:numId w:val="9"/>
+        </w:numPr>
+      </w:pPr>
+      <w:r>
+        <w:t>Star Arrows no longer revive you from the dead. Nice try!</w:t>
+      </w:r>
+    </w:p>
+    <w:p>
+      <w:pPr>
+        <w:pStyle w:val="ListParagraph"/>
+        <w:numPr>
+          <w:ilvl w:val="2"/>
+          <w:numId w:val="9"/>
+        </w:numPr>
+      </w:pPr>
+      <w:r>
+        <w:t>You can properly modulate your speed on grind rails in Mirror Mode</w:t>
       </w:r>
     </w:p>
     <w:p>
@@ -3115,48 +2967,18 @@
         <w:t>A:</w:t>
       </w:r>
       <w:r>
-        <w:t xml:space="preserve"> That would be </w:t>
-      </w:r>
-      <w:proofErr w:type="spellStart"/>
-      <w:r>
-        <w:t>philRaco</w:t>
-      </w:r>
-      <w:proofErr w:type="spellEnd"/>
-      <w:r>
-        <w:t xml:space="preserve">, who is working on Round the Mind: </w:t>
+        <w:t xml:space="preserve"> That would be philRaco, who is working on Round the Mind: </w:t>
       </w:r>
       <w:hyperlink r:id="rId10" w:history="1">
         <w:r>
           <w:rPr>
             <w:rStyle w:val="Hyperlink"/>
           </w:rPr>
-          <w:t xml:space="preserve">'Round The Mind {beta} by </w:t>
-        </w:r>
-        <w:proofErr w:type="spellStart"/>
-        <w:r>
-          <w:rPr>
-            <w:rStyle w:val="Hyperlink"/>
-          </w:rPr>
-          <w:t>philRaco</w:t>
-        </w:r>
-        <w:proofErr w:type="spellEnd"/>
-        <w:r>
-          <w:rPr>
-            <w:rStyle w:val="Hyperlink"/>
-          </w:rPr>
-          <w:t xml:space="preserve"> Indie (itch.io)</w:t>
+          <w:t>'Round The Mind {beta} by philRaco Indie (itch.io)</w:t>
         </w:r>
       </w:hyperlink>
       <w:r>
-        <w:t xml:space="preserve"> I’m happy to say I contributed a little bit myself, but you can thank </w:t>
-      </w:r>
-      <w:proofErr w:type="spellStart"/>
-      <w:r>
-        <w:t>phil</w:t>
-      </w:r>
-      <w:proofErr w:type="spellEnd"/>
-      <w:r>
-        <w:t xml:space="preserve"> for how good the music sounds.</w:t>
+        <w:t xml:space="preserve"> I’m happy to say I contributed a little bit myself, but you can thank phil for how good the music sounds.</w:t>
       </w:r>
     </w:p>
     <w:p>
@@ -3181,15 +3003,7 @@
         <w:t>A:</w:t>
       </w:r>
       <w:r>
-        <w:t xml:space="preserve"> I’d like to, but I’m too dumb. I took French and just about all I can remember is that you don’t say it like “</w:t>
-      </w:r>
-      <w:proofErr w:type="spellStart"/>
-      <w:r>
-        <w:t>omelette</w:t>
-      </w:r>
-      <w:proofErr w:type="spellEnd"/>
-      <w:r>
-        <w:t xml:space="preserve"> du fromage.”</w:t>
+        <w:t xml:space="preserve"> I’d like to, but I’m too dumb. I took French and just about all I can remember is that you don’t say it like “omelette du fromage.”</w:t>
       </w:r>
     </w:p>
     <w:p>
@@ -3273,15 +3087,7 @@
         <w:t>Q:</w:t>
       </w:r>
       <w:r>
-        <w:t xml:space="preserve"> </w:t>
-      </w:r>
-      <w:proofErr w:type="spellStart"/>
-      <w:r>
-        <w:t>SuperFreaksDev</w:t>
-      </w:r>
-      <w:proofErr w:type="spellEnd"/>
-      <w:r>
-        <w:t>, you’re super cool, and I want to follow you to the ends of the Earth</w:t>
+        <w:t xml:space="preserve"> SuperFreaksDev, you’re super cool, and I want to follow you to the ends of the Earth</w:t>
       </w:r>
       <w:r>
         <w:t>. Where else can I find you?</w:t>
@@ -3314,19 +3120,11 @@
         <w:t xml:space="preserve"> and my YouTube channel is </w:t>
       </w:r>
       <w:hyperlink r:id="rId12" w:history="1">
-        <w:proofErr w:type="spellStart"/>
         <w:r>
           <w:rPr>
             <w:rStyle w:val="Hyperlink"/>
           </w:rPr>
-          <w:t>SuperFreaksDev</w:t>
-        </w:r>
-        <w:proofErr w:type="spellEnd"/>
-        <w:r>
-          <w:rPr>
-            <w:rStyle w:val="Hyperlink"/>
-          </w:rPr>
-          <w:t xml:space="preserve"> - YouTube</w:t>
+          <w:t>SuperFreaksDev - YouTube</w:t>
         </w:r>
       </w:hyperlink>
       <w:r>
@@ -3369,7 +3167,7 @@
 </file>
 
 <file path=word/endnotes.xml><?xml version="1.0" encoding="utf-8"?>
-<w:endnotes xmlns:wpc="http://schemas.microsoft.com/office/word/2010/wordprocessingCanvas" xmlns:cx="http://schemas.microsoft.com/office/drawing/2014/chartex" xmlns:cx1="http://schemas.microsoft.com/office/drawing/2015/9/8/chartex" xmlns:cx2="http://schemas.microsoft.com/office/drawing/2015/10/21/chartex" xmlns:cx3="http://schemas.microsoft.com/office/drawing/2016/5/9/chartex" xmlns:cx4="http://schemas.microsoft.com/office/drawing/2016/5/10/chartex" xmlns:cx5="http://schemas.microsoft.com/office/drawing/2016/5/11/chartex" xmlns:cx6="http://schemas.microsoft.com/office/drawing/2016/5/12/chartex" xmlns:cx7="http://schemas.microsoft.com/office/drawing/2016/5/13/chartex" xmlns:cx8="http://schemas.microsoft.com/office/drawing/2016/5/14/chartex" xmlns:mc="http://schemas.openxmlformats.org/markup-compatibility/2006" xmlns:aink="http://schemas.microsoft.com/office/drawing/2016/ink" xmlns:am3d="http://schemas.microsoft.com/office/drawing/2017/model3d" xmlns:o="urn:schemas-microsoft-com:office:office" xmlns:oel="http://schemas.microsoft.com/office/2019/extlst" xmlns:r="http://schemas.openxmlformats.org/officeDocument/2006/relationships" xmlns:m="http://schemas.openxmlformats.org/officeDocument/2006/math" xmlns:v="urn:schemas-microsoft-com:vml" xmlns:wp14="http://schemas.microsoft.com/office/word/2010/wordprocessingDrawing" xmlns:wp="http://schemas.openxmlformats.org/drawingml/2006/wordprocessingDrawing" xmlns:w10="urn:schemas-microsoft-com:office:word" xmlns:w="http://schemas.openxmlformats.org/wordprocessingml/2006/main" xmlns:w14="http://schemas.microsoft.com/office/word/2010/wordml" xmlns:w15="http://schemas.microsoft.com/office/word/2012/wordml" xmlns:w16cex="http://schemas.microsoft.com/office/word/2018/wordml/cex" xmlns:w16cid="http://schemas.microsoft.com/office/word/2016/wordml/cid" xmlns:w16="http://schemas.microsoft.com/office/word/2018/wordml" xmlns:w16sdtdh="http://schemas.microsoft.com/office/word/2020/wordml/sdtdatahash" xmlns:w16se="http://schemas.microsoft.com/office/word/2015/wordml/symex" xmlns:wpg="http://schemas.microsoft.com/office/word/2010/wordprocessingGroup" xmlns:wpi="http://schemas.microsoft.com/office/word/2010/wordprocessingInk" xmlns:wne="http://schemas.microsoft.com/office/word/2006/wordml" xmlns:wps="http://schemas.microsoft.com/office/word/2010/wordprocessingShape" mc:Ignorable="w14 w15 w16se w16cid w16 w16cex w16sdtdh wp14">
+<w:endnotes xmlns:wpc="http://schemas.microsoft.com/office/word/2010/wordprocessingCanvas" xmlns:cx="http://schemas.microsoft.com/office/drawing/2014/chartex" xmlns:cx1="http://schemas.microsoft.com/office/drawing/2015/9/8/chartex" xmlns:cx2="http://schemas.microsoft.com/office/drawing/2015/10/21/chartex" xmlns:cx3="http://schemas.microsoft.com/office/drawing/2016/5/9/chartex" xmlns:cx4="http://schemas.microsoft.com/office/drawing/2016/5/10/chartex" xmlns:cx5="http://schemas.microsoft.com/office/drawing/2016/5/11/chartex" xmlns:cx6="http://schemas.microsoft.com/office/drawing/2016/5/12/chartex" xmlns:cx7="http://schemas.microsoft.com/office/drawing/2016/5/13/chartex" xmlns:cx8="http://schemas.microsoft.com/office/drawing/2016/5/14/chartex" xmlns:mc="http://schemas.openxmlformats.org/markup-compatibility/2006" xmlns:aink="http://schemas.microsoft.com/office/drawing/2016/ink" xmlns:am3d="http://schemas.microsoft.com/office/drawing/2017/model3d" xmlns:o="urn:schemas-microsoft-com:office:office" xmlns:oel="http://schemas.microsoft.com/office/2019/extlst" xmlns:r="http://schemas.openxmlformats.org/officeDocument/2006/relationships" xmlns:m="http://schemas.openxmlformats.org/officeDocument/2006/math" xmlns:v="urn:schemas-microsoft-com:vml" xmlns:wp14="http://schemas.microsoft.com/office/word/2010/wordprocessingDrawing" xmlns:wp="http://schemas.openxmlformats.org/drawingml/2006/wordprocessingDrawing" xmlns:w10="urn:schemas-microsoft-com:office:word" xmlns:w="http://schemas.openxmlformats.org/wordprocessingml/2006/main" xmlns:w14="http://schemas.microsoft.com/office/word/2010/wordml" xmlns:w15="http://schemas.microsoft.com/office/word/2012/wordml" xmlns:w16cex="http://schemas.microsoft.com/office/word/2018/wordml/cex" xmlns:w16cid="http://schemas.microsoft.com/office/word/2016/wordml/cid" xmlns:w16="http://schemas.microsoft.com/office/word/2018/wordml" xmlns:w16du="http://schemas.microsoft.com/office/word/2023/wordml/word16du" xmlns:w16sdtdh="http://schemas.microsoft.com/office/word/2020/wordml/sdtdatahash" xmlns:w16se="http://schemas.microsoft.com/office/word/2015/wordml/symex" xmlns:wpg="http://schemas.microsoft.com/office/word/2010/wordprocessingGroup" xmlns:wpi="http://schemas.microsoft.com/office/word/2010/wordprocessingInk" xmlns:wne="http://schemas.microsoft.com/office/word/2006/wordml" xmlns:wps="http://schemas.microsoft.com/office/word/2010/wordprocessingShape" mc:Ignorable="w14 w15 w16se w16cid w16 w16cex w16sdtdh w16du wp14">
   <w:endnote w:type="separator" w:id="-1">
     <w:p>
       <w:pPr>
@@ -3394,7 +3192,7 @@
 </file>
 
 <file path=word/footnotes.xml><?xml version="1.0" encoding="utf-8"?>
-<w:footnotes xmlns:wpc="http://schemas.microsoft.com/office/word/2010/wordprocessingCanvas" xmlns:cx="http://schemas.microsoft.com/office/drawing/2014/chartex" xmlns:cx1="http://schemas.microsoft.com/office/drawing/2015/9/8/chartex" xmlns:cx2="http://schemas.microsoft.com/office/drawing/2015/10/21/chartex" xmlns:cx3="http://schemas.microsoft.com/office/drawing/2016/5/9/chartex" xmlns:cx4="http://schemas.microsoft.com/office/drawing/2016/5/10/chartex" xmlns:cx5="http://schemas.microsoft.com/office/drawing/2016/5/11/chartex" xmlns:cx6="http://schemas.microsoft.com/office/drawing/2016/5/12/chartex" xmlns:cx7="http://schemas.microsoft.com/office/drawing/2016/5/13/chartex" xmlns:cx8="http://schemas.microsoft.com/office/drawing/2016/5/14/chartex" xmlns:mc="http://schemas.openxmlformats.org/markup-compatibility/2006" xmlns:aink="http://schemas.microsoft.com/office/drawing/2016/ink" xmlns:am3d="http://schemas.microsoft.com/office/drawing/2017/model3d" xmlns:o="urn:schemas-microsoft-com:office:office" xmlns:oel="http://schemas.microsoft.com/office/2019/extlst" xmlns:r="http://schemas.openxmlformats.org/officeDocument/2006/relationships" xmlns:m="http://schemas.openxmlformats.org/officeDocument/2006/math" xmlns:v="urn:schemas-microsoft-com:vml" xmlns:wp14="http://schemas.microsoft.com/office/word/2010/wordprocessingDrawing" xmlns:wp="http://schemas.openxmlformats.org/drawingml/2006/wordprocessingDrawing" xmlns:w10="urn:schemas-microsoft-com:office:word" xmlns:w="http://schemas.openxmlformats.org/wordprocessingml/2006/main" xmlns:w14="http://schemas.microsoft.com/office/word/2010/wordml" xmlns:w15="http://schemas.microsoft.com/office/word/2012/wordml" xmlns:w16cex="http://schemas.microsoft.com/office/word/2018/wordml/cex" xmlns:w16cid="http://schemas.microsoft.com/office/word/2016/wordml/cid" xmlns:w16="http://schemas.microsoft.com/office/word/2018/wordml" xmlns:w16sdtdh="http://schemas.microsoft.com/office/word/2020/wordml/sdtdatahash" xmlns:w16se="http://schemas.microsoft.com/office/word/2015/wordml/symex" xmlns:wpg="http://schemas.microsoft.com/office/word/2010/wordprocessingGroup" xmlns:wpi="http://schemas.microsoft.com/office/word/2010/wordprocessingInk" xmlns:wne="http://schemas.microsoft.com/office/word/2006/wordml" xmlns:wps="http://schemas.microsoft.com/office/word/2010/wordprocessingShape" mc:Ignorable="w14 w15 w16se w16cid w16 w16cex w16sdtdh wp14">
+<w:footnotes xmlns:wpc="http://schemas.microsoft.com/office/word/2010/wordprocessingCanvas" xmlns:cx="http://schemas.microsoft.com/office/drawing/2014/chartex" xmlns:cx1="http://schemas.microsoft.com/office/drawing/2015/9/8/chartex" xmlns:cx2="http://schemas.microsoft.com/office/drawing/2015/10/21/chartex" xmlns:cx3="http://schemas.microsoft.com/office/drawing/2016/5/9/chartex" xmlns:cx4="http://schemas.microsoft.com/office/drawing/2016/5/10/chartex" xmlns:cx5="http://schemas.microsoft.com/office/drawing/2016/5/11/chartex" xmlns:cx6="http://schemas.microsoft.com/office/drawing/2016/5/12/chartex" xmlns:cx7="http://schemas.microsoft.com/office/drawing/2016/5/13/chartex" xmlns:cx8="http://schemas.microsoft.com/office/drawing/2016/5/14/chartex" xmlns:mc="http://schemas.openxmlformats.org/markup-compatibility/2006" xmlns:aink="http://schemas.microsoft.com/office/drawing/2016/ink" xmlns:am3d="http://schemas.microsoft.com/office/drawing/2017/model3d" xmlns:o="urn:schemas-microsoft-com:office:office" xmlns:oel="http://schemas.microsoft.com/office/2019/extlst" xmlns:r="http://schemas.openxmlformats.org/officeDocument/2006/relationships" xmlns:m="http://schemas.openxmlformats.org/officeDocument/2006/math" xmlns:v="urn:schemas-microsoft-com:vml" xmlns:wp14="http://schemas.microsoft.com/office/word/2010/wordprocessingDrawing" xmlns:wp="http://schemas.openxmlformats.org/drawingml/2006/wordprocessingDrawing" xmlns:w10="urn:schemas-microsoft-com:office:word" xmlns:w="http://schemas.openxmlformats.org/wordprocessingml/2006/main" xmlns:w14="http://schemas.microsoft.com/office/word/2010/wordml" xmlns:w15="http://schemas.microsoft.com/office/word/2012/wordml" xmlns:w16cex="http://schemas.microsoft.com/office/word/2018/wordml/cex" xmlns:w16cid="http://schemas.microsoft.com/office/word/2016/wordml/cid" xmlns:w16="http://schemas.microsoft.com/office/word/2018/wordml" xmlns:w16du="http://schemas.microsoft.com/office/word/2023/wordml/word16du" xmlns:w16sdtdh="http://schemas.microsoft.com/office/word/2020/wordml/sdtdatahash" xmlns:w16se="http://schemas.microsoft.com/office/word/2015/wordml/symex" xmlns:wpg="http://schemas.microsoft.com/office/word/2010/wordprocessingGroup" xmlns:wpi="http://schemas.microsoft.com/office/word/2010/wordprocessingInk" xmlns:wne="http://schemas.microsoft.com/office/word/2006/wordml" xmlns:wps="http://schemas.microsoft.com/office/word/2010/wordprocessingShape" mc:Ignorable="w14 w15 w16se w16cid w16 w16cex w16sdtdh w16du wp14">
   <w:footnote w:type="separator" w:id="-1">
     <w:p>
       <w:pPr>
@@ -3419,7 +3217,7 @@
 </file>
 
 <file path=word/numbering.xml><?xml version="1.0" encoding="utf-8"?>
-<w:numbering xmlns:wpc="http://schemas.microsoft.com/office/word/2010/wordprocessingCanvas" xmlns:cx="http://schemas.microsoft.com/office/drawing/2014/chartex" xmlns:cx1="http://schemas.microsoft.com/office/drawing/2015/9/8/chartex" xmlns:cx2="http://schemas.microsoft.com/office/drawing/2015/10/21/chartex" xmlns:cx3="http://schemas.microsoft.com/office/drawing/2016/5/9/chartex" xmlns:cx4="http://schemas.microsoft.com/office/drawing/2016/5/10/chartex" xmlns:cx5="http://schemas.microsoft.com/office/drawing/2016/5/11/chartex" xmlns:cx6="http://schemas.microsoft.com/office/drawing/2016/5/12/chartex" xmlns:cx7="http://schemas.microsoft.com/office/drawing/2016/5/13/chartex" xmlns:cx8="http://schemas.microsoft.com/office/drawing/2016/5/14/chartex" xmlns:mc="http://schemas.openxmlformats.org/markup-compatibility/2006" xmlns:aink="http://schemas.microsoft.com/office/drawing/2016/ink" xmlns:am3d="http://schemas.microsoft.com/office/drawing/2017/model3d" xmlns:o="urn:schemas-microsoft-com:office:office" xmlns:oel="http://schemas.microsoft.com/office/2019/extlst" xmlns:r="http://schemas.openxmlformats.org/officeDocument/2006/relationships" xmlns:m="http://schemas.openxmlformats.org/officeDocument/2006/math" xmlns:v="urn:schemas-microsoft-com:vml" xmlns:wp14="http://schemas.microsoft.com/office/word/2010/wordprocessingDrawing" xmlns:wp="http://schemas.openxmlformats.org/drawingml/2006/wordprocessingDrawing" xmlns:w10="urn:schemas-microsoft-com:office:word" xmlns:w="http://schemas.openxmlformats.org/wordprocessingml/2006/main" xmlns:w14="http://schemas.microsoft.com/office/word/2010/wordml" xmlns:w15="http://schemas.microsoft.com/office/word/2012/wordml" xmlns:w16cex="http://schemas.microsoft.com/office/word/2018/wordml/cex" xmlns:w16cid="http://schemas.microsoft.com/office/word/2016/wordml/cid" xmlns:w16="http://schemas.microsoft.com/office/word/2018/wordml" xmlns:w16sdtdh="http://schemas.microsoft.com/office/word/2020/wordml/sdtdatahash" xmlns:w16se="http://schemas.microsoft.com/office/word/2015/wordml/symex" xmlns:wpg="http://schemas.microsoft.com/office/word/2010/wordprocessingGroup" xmlns:wpi="http://schemas.microsoft.com/office/word/2010/wordprocessingInk" xmlns:wne="http://schemas.microsoft.com/office/word/2006/wordml" xmlns:wps="http://schemas.microsoft.com/office/word/2010/wordprocessingShape" mc:Ignorable="w14 w15 w16se w16cid w16 w16cex w16sdtdh wp14">
+<w:numbering xmlns:wpc="http://schemas.microsoft.com/office/word/2010/wordprocessingCanvas" xmlns:cx="http://schemas.microsoft.com/office/drawing/2014/chartex" xmlns:cx1="http://schemas.microsoft.com/office/drawing/2015/9/8/chartex" xmlns:cx2="http://schemas.microsoft.com/office/drawing/2015/10/21/chartex" xmlns:cx3="http://schemas.microsoft.com/office/drawing/2016/5/9/chartex" xmlns:cx4="http://schemas.microsoft.com/office/drawing/2016/5/10/chartex" xmlns:cx5="http://schemas.microsoft.com/office/drawing/2016/5/11/chartex" xmlns:cx6="http://schemas.microsoft.com/office/drawing/2016/5/12/chartex" xmlns:cx7="http://schemas.microsoft.com/office/drawing/2016/5/13/chartex" xmlns:cx8="http://schemas.microsoft.com/office/drawing/2016/5/14/chartex" xmlns:mc="http://schemas.openxmlformats.org/markup-compatibility/2006" xmlns:aink="http://schemas.microsoft.com/office/drawing/2016/ink" xmlns:am3d="http://schemas.microsoft.com/office/drawing/2017/model3d" xmlns:o="urn:schemas-microsoft-com:office:office" xmlns:oel="http://schemas.microsoft.com/office/2019/extlst" xmlns:r="http://schemas.openxmlformats.org/officeDocument/2006/relationships" xmlns:m="http://schemas.openxmlformats.org/officeDocument/2006/math" xmlns:v="urn:schemas-microsoft-com:vml" xmlns:wp14="http://schemas.microsoft.com/office/word/2010/wordprocessingDrawing" xmlns:wp="http://schemas.openxmlformats.org/drawingml/2006/wordprocessingDrawing" xmlns:w10="urn:schemas-microsoft-com:office:word" xmlns:w="http://schemas.openxmlformats.org/wordprocessingml/2006/main" xmlns:w14="http://schemas.microsoft.com/office/word/2010/wordml" xmlns:w15="http://schemas.microsoft.com/office/word/2012/wordml" xmlns:w16cex="http://schemas.microsoft.com/office/word/2018/wordml/cex" xmlns:w16cid="http://schemas.microsoft.com/office/word/2016/wordml/cid" xmlns:w16="http://schemas.microsoft.com/office/word/2018/wordml" xmlns:w16du="http://schemas.microsoft.com/office/word/2023/wordml/word16du" xmlns:w16sdtdh="http://schemas.microsoft.com/office/word/2020/wordml/sdtdatahash" xmlns:w16se="http://schemas.microsoft.com/office/word/2015/wordml/symex" xmlns:wpg="http://schemas.microsoft.com/office/word/2010/wordprocessingGroup" xmlns:wpi="http://schemas.microsoft.com/office/word/2010/wordprocessingInk" xmlns:wne="http://schemas.microsoft.com/office/word/2006/wordml" xmlns:wps="http://schemas.microsoft.com/office/word/2010/wordprocessingShape" mc:Ignorable="w14 w15 w16se w16cid w16 w16cex w16sdtdh w16du wp14">
   <w:abstractNum w:abstractNumId="0" w15:restartNumberingAfterBreak="0">
     <w:nsid w:val="189A09E1"/>
     <w:multiLevelType w:val="hybridMultilevel"/>
@@ -4584,7 +4382,7 @@
 </file>
 
 <file path=word/styles.xml><?xml version="1.0" encoding="utf-8"?>
-<w:styles xmlns:mc="http://schemas.openxmlformats.org/markup-compatibility/2006" xmlns:r="http://schemas.openxmlformats.org/officeDocument/2006/relationships" xmlns:w="http://schemas.openxmlformats.org/wordprocessingml/2006/main" xmlns:w14="http://schemas.microsoft.com/office/word/2010/wordml" xmlns:w15="http://schemas.microsoft.com/office/word/2012/wordml" xmlns:w16cex="http://schemas.microsoft.com/office/word/2018/wordml/cex" xmlns:w16cid="http://schemas.microsoft.com/office/word/2016/wordml/cid" xmlns:w16="http://schemas.microsoft.com/office/word/2018/wordml" xmlns:w16sdtdh="http://schemas.microsoft.com/office/word/2020/wordml/sdtdatahash" xmlns:w16se="http://schemas.microsoft.com/office/word/2015/wordml/symex" mc:Ignorable="w14 w15 w16se w16cid w16 w16cex w16sdtdh">
+<w:styles xmlns:mc="http://schemas.openxmlformats.org/markup-compatibility/2006" xmlns:r="http://schemas.openxmlformats.org/officeDocument/2006/relationships" xmlns:w="http://schemas.openxmlformats.org/wordprocessingml/2006/main" xmlns:w14="http://schemas.microsoft.com/office/word/2010/wordml" xmlns:w15="http://schemas.microsoft.com/office/word/2012/wordml" xmlns:w16cex="http://schemas.microsoft.com/office/word/2018/wordml/cex" xmlns:w16cid="http://schemas.microsoft.com/office/word/2016/wordml/cid" xmlns:w16="http://schemas.microsoft.com/office/word/2018/wordml" xmlns:w16du="http://schemas.microsoft.com/office/word/2023/wordml/word16du" xmlns:w16sdtdh="http://schemas.microsoft.com/office/word/2020/wordml/sdtdatahash" xmlns:w16se="http://schemas.microsoft.com/office/word/2015/wordml/symex" mc:Ignorable="w14 w15 w16se w16cid w16 w16cex w16sdtdh w16du">
   <w:docDefaults>
     <w:rPrDefault>
       <w:rPr>

</xml_diff>

<commit_message>
3.0 is like, totally ready dudes, like holy shit! bruh
</commit_message>
<xml_diff>
--- a/datafiles/Manual.docx
+++ b/datafiles/Manual.docx
@@ -68,7 +68,15 @@
         <w:t xml:space="preserve">. </w:t>
       </w:r>
       <w:r>
-        <w:t xml:space="preserve">It’s definitely a lot better than the original version of the game! </w:t>
+        <w:t xml:space="preserve">It’s </w:t>
+      </w:r>
+      <w:proofErr w:type="gramStart"/>
+      <w:r>
+        <w:t>definitely a</w:t>
+      </w:r>
+      <w:proofErr w:type="gramEnd"/>
+      <w:r>
+        <w:t xml:space="preserve"> lot better than the original version of the game! </w:t>
       </w:r>
     </w:p>
     <w:p>
@@ -90,7 +98,15 @@
     </w:p>
     <w:p>
       <w:r>
-        <w:t>Alright, let’s see what kind of shoe-string premise this dumb game has:</w:t>
+        <w:t xml:space="preserve">Alright, let’s see what kind of </w:t>
+      </w:r>
+      <w:proofErr w:type="gramStart"/>
+      <w:r>
+        <w:t>shoe-string</w:t>
+      </w:r>
+      <w:proofErr w:type="gramEnd"/>
+      <w:r>
+        <w:t xml:space="preserve"> premise this dumb game has:</w:t>
       </w:r>
       <w:r>
         <w:t xml:space="preserve"> </w:t>
@@ -98,7 +114,23 @@
     </w:p>
     <w:p>
       <w:r>
-        <w:t xml:space="preserve">In the United States of Craziness, everything is chill thanks to Unlimit Energy, a magic energy source that lets anyone who has it warp reality. One fateful day, however, everything went wrong in the happy-go-lucky galaxy when all of the Unlimit Energy was stolen! Kranion, ever prideful, grew sick of being clowned on in </w:t>
+        <w:t xml:space="preserve">In the United States of Craziness, everything is chill thanks to Unlimit Energy, a magic energy source that lets anyone who has it warp reality. One fateful day, however, everything went wrong in the happy-go-lucky galaxy when </w:t>
+      </w:r>
+      <w:proofErr w:type="gramStart"/>
+      <w:r>
+        <w:t>all of</w:t>
+      </w:r>
+      <w:proofErr w:type="gramEnd"/>
+      <w:r>
+        <w:t xml:space="preserve"> the Unlimit Energy was stolen! </w:t>
+      </w:r>
+      <w:proofErr w:type="spellStart"/>
+      <w:r>
+        <w:t>Kranion</w:t>
+      </w:r>
+      <w:proofErr w:type="spellEnd"/>
+      <w:r>
+        <w:t xml:space="preserve">, ever prideful, grew sick of being clowned on in </w:t>
       </w:r>
       <w:r>
         <w:t>Fast Cars</w:t>
@@ -110,15 +142,55 @@
         <w:t xml:space="preserve">he </w:t>
       </w:r>
       <w:r>
-        <w:t>rounded up his army of Kranibots that he has for some reason and went on a galaxy wide looting spree!</w:t>
-      </w:r>
-    </w:p>
-    <w:p>
-      <w:r>
-        <w:t xml:space="preserve">Yet, there is hope. In a stadium on the floating Mystic Island live the Super Freaks, four half-brothers who always beat Kranion and other villains by using Unlimit Energy and Unlimit Powers. Unfortunately, no Unlimit Energy means the Super Freaks are denied their greatest weapon! The Super Freaks aren’t chumps though—they have several techniques they’ve honed over the years thanks to training with their Uncle Swordsman. Can they beat Kranion and take back the Unlimit Energy before he plunges the galaxy into mediocrity? </w:t>
-      </w:r>
-      <w:r>
-        <w:t xml:space="preserve">…obviously yes! But they’re gonna need your platforming skills and dexterity to do it. Maybe bring a </w:t>
+        <w:t xml:space="preserve">rounded up his army of </w:t>
+      </w:r>
+      <w:proofErr w:type="spellStart"/>
+      <w:r>
+        <w:t>Kranibots</w:t>
+      </w:r>
+      <w:proofErr w:type="spellEnd"/>
+      <w:r>
+        <w:t xml:space="preserve"> that he has for some reason and went on a galaxy wide looting spree!</w:t>
+      </w:r>
+    </w:p>
+    <w:p>
+      <w:r>
+        <w:t xml:space="preserve">Yet, there is hope. In a stadium on the floating Mystic Island live the Super Freaks, four half-brothers who always beat </w:t>
+      </w:r>
+      <w:proofErr w:type="spellStart"/>
+      <w:r>
+        <w:t>Kranion</w:t>
+      </w:r>
+      <w:proofErr w:type="spellEnd"/>
+      <w:r>
+        <w:t xml:space="preserve"> and other villains by using Unlimit Energy and Unlimit Powers. Unfortunately, no Unlimit Energy means the Super Freaks are denied their greatest weapon! The Super Freaks aren’t chumps though—they have several techniques they’ve honed over the years thanks to training with their Uncle Swordsman. Can they beat </w:t>
+      </w:r>
+      <w:proofErr w:type="spellStart"/>
+      <w:r>
+        <w:t>Kranion</w:t>
+      </w:r>
+      <w:proofErr w:type="spellEnd"/>
+      <w:r>
+        <w:t xml:space="preserve"> and take back </w:t>
+      </w:r>
+      <w:proofErr w:type="gramStart"/>
+      <w:r>
+        <w:t>the Unlimit</w:t>
+      </w:r>
+      <w:proofErr w:type="gramEnd"/>
+      <w:r>
+        <w:t xml:space="preserve"> Energy before he plunges the galaxy into mediocrity? </w:t>
+      </w:r>
+      <w:r>
+        <w:t xml:space="preserve">…obviously yes! But they’re </w:t>
+      </w:r>
+      <w:proofErr w:type="spellStart"/>
+      <w:r>
+        <w:t>gonna</w:t>
+      </w:r>
+      <w:proofErr w:type="spellEnd"/>
+      <w:r>
+        <w:t xml:space="preserve"> need your platforming skills and dexterity to do it. Maybe bring a </w:t>
       </w:r>
       <w:r>
         <w:t xml:space="preserve">few buddies </w:t>
@@ -171,13 +243,92 @@
     </w:p>
     <w:p>
       <w:r>
-        <w:t>Go to the right, jump on enemy heads, reach the exit, all of that standard stuff. When you select a level, you can choose between any of the Super Freaks before playing, as well as a whole host of other unlockable characters. There are over 20 characters total!</w:t>
-      </w:r>
-      <w:r>
-        <w:t xml:space="preserve"> Also new to the game since version 1.1, custom characters can now be added via the “char” folder the game came with.</w:t>
-      </w:r>
-      <w:r>
-        <w:t xml:space="preserve"> Characters can be downloaded here: </w:t>
+        <w:t xml:space="preserve">Go to the right, jump on enemy heads, reach the exit, </w:t>
+      </w:r>
+      <w:proofErr w:type="gramStart"/>
+      <w:r>
+        <w:t>all of</w:t>
+      </w:r>
+      <w:proofErr w:type="gramEnd"/>
+      <w:r>
+        <w:t xml:space="preserve"> that standard stuff. When you select a level, you can choose between any of the Super Freaks before playing, as well as a whole host of other unlockable characters. There are over 20 </w:t>
+      </w:r>
+      <w:proofErr w:type="gramStart"/>
+      <w:r>
+        <w:t>characters</w:t>
+      </w:r>
+      <w:proofErr w:type="gramEnd"/>
+      <w:r>
+        <w:t xml:space="preserve"> total!</w:t>
+      </w:r>
+      <w:r>
+        <w:t xml:space="preserve"> </w:t>
+      </w:r>
+    </w:p>
+    <w:p>
+      <w:r>
+        <w:t>Also new to the game since version 1.1, custom characters can now be added via the “char” folder the game came with.</w:t>
+      </w:r>
+      <w:r>
+        <w:t xml:space="preserve"> </w:t>
+      </w:r>
+      <w:r>
+        <w:t xml:space="preserve">We technically had a </w:t>
+      </w:r>
+      <w:proofErr w:type="spellStart"/>
+      <w:r>
+        <w:t>Gamebanana</w:t>
+      </w:r>
+      <w:proofErr w:type="spellEnd"/>
+      <w:r>
+        <w:t xml:space="preserve"> page for modding</w:t>
+      </w:r>
+      <w:r>
+        <w:t xml:space="preserve"> as well,</w:t>
+      </w:r>
+      <w:r>
+        <w:t xml:space="preserve"> </w:t>
+      </w:r>
+      <w:r>
+        <w:t>u</w:t>
+      </w:r>
+      <w:r>
+        <w:t xml:space="preserve">nfortunately, </w:t>
+      </w:r>
+      <w:proofErr w:type="spellStart"/>
+      <w:r>
+        <w:t>Gamebanana</w:t>
+      </w:r>
+      <w:proofErr w:type="spellEnd"/>
+      <w:r>
+        <w:t xml:space="preserve"> sucks (for many reasons) and </w:t>
+      </w:r>
+      <w:proofErr w:type="gramStart"/>
+      <w:r>
+        <w:t>also</w:t>
+      </w:r>
+      <w:proofErr w:type="gramEnd"/>
+      <w:r>
+        <w:t xml:space="preserve"> they randomly took it down, and we’re not sure where else to host </w:t>
+      </w:r>
+      <w:proofErr w:type="spellStart"/>
+      <w:r>
+        <w:t>modded</w:t>
+      </w:r>
+      <w:proofErr w:type="spellEnd"/>
+      <w:r>
+        <w:t xml:space="preserve"> characters. For some reason you can still access the </w:t>
+      </w:r>
+      <w:proofErr w:type="spellStart"/>
+      <w:r>
+        <w:t>Gamebanana</w:t>
+      </w:r>
+      <w:proofErr w:type="spellEnd"/>
+      <w:r>
+        <w:t xml:space="preserve"> page and download some stuff, as well as view a tutorial</w:t>
+      </w:r>
+      <w:r>
+        <w:t xml:space="preserve">: </w:t>
       </w:r>
       <w:hyperlink r:id="rId8" w:history="1">
         <w:r>
@@ -190,7 +341,23 @@
     </w:p>
     <w:p>
       <w:r>
-        <w:t>Every level can be played in one of three difficulty modes (Easy, Normal, Hard) that changes the level layouts. You can also set three modifiers: a Mirror Mode, Fast Forward (speeds everything in the level up by 1.5x with a few exceptions to make it actually possible), and a Game Over screen so you too can suffer permadeath!</w:t>
+        <w:t xml:space="preserve">Every level can be played in one of three difficulty modes (Easy, Normal, Hard) that changes the level layouts. You can also set three modifiers: </w:t>
+      </w:r>
+      <w:proofErr w:type="gramStart"/>
+      <w:r>
+        <w:t>a Mirror</w:t>
+      </w:r>
+      <w:proofErr w:type="gramEnd"/>
+      <w:r>
+        <w:t xml:space="preserve"> Mode, Fast Forward (speeds everything in the level up by 1.5x with a few exceptions to make it </w:t>
+      </w:r>
+      <w:proofErr w:type="gramStart"/>
+      <w:r>
+        <w:t>actually possible</w:t>
+      </w:r>
+      <w:proofErr w:type="gramEnd"/>
+      <w:r>
+        <w:t>), and a Game Over screen so you too can suffer permadeath!</w:t>
       </w:r>
     </w:p>
     <w:p>
@@ -238,7 +405,39 @@
         </w:numPr>
       </w:pPr>
       <w:r>
-        <w:t>In this adventure, the Super Freaks have to take down Kranion. The freaks share a heart meter on the bottom left of the screen; collecting yorbs will fill the meter, giving you a heart when it’s full. Collecting hearts and trophies will also give you extra hearts! You can also set the minimum amount of hearts you start with (upon death or starting a level) and the maximum amount of hearts you can have (default is 10, max is 99) before entering a level.</w:t>
+        <w:t xml:space="preserve">In this adventure, the Super Freaks </w:t>
+      </w:r>
+      <w:proofErr w:type="gramStart"/>
+      <w:r>
+        <w:t>have to</w:t>
+      </w:r>
+      <w:proofErr w:type="gramEnd"/>
+      <w:r>
+        <w:t xml:space="preserve"> take down </w:t>
+      </w:r>
+      <w:proofErr w:type="spellStart"/>
+      <w:r>
+        <w:t>Kranion</w:t>
+      </w:r>
+      <w:proofErr w:type="spellEnd"/>
+      <w:r>
+        <w:t xml:space="preserve">. The freaks share a heart meter on the bottom left of the screen; collecting </w:t>
+      </w:r>
+      <w:proofErr w:type="spellStart"/>
+      <w:r>
+        <w:t>yorbs</w:t>
+      </w:r>
+      <w:proofErr w:type="spellEnd"/>
+      <w:r>
+        <w:t xml:space="preserve"> will fill the meter, giving you a heart when it’s full. Collecting hearts and trophies will also give you extra hearts! You can also set the minimum </w:t>
+      </w:r>
+      <w:proofErr w:type="gramStart"/>
+      <w:r>
+        <w:t>amount</w:t>
+      </w:r>
+      <w:proofErr w:type="gramEnd"/>
+      <w:r>
+        <w:t xml:space="preserve"> of hearts you start with (upon death or starting a level) and the maximum amount of hearts you can have (default is 10, max is 99) before entering a level.</w:t>
       </w:r>
     </w:p>
     <w:p>
@@ -270,7 +469,23 @@
         </w:numPr>
       </w:pPr>
       <w:r>
-        <w:t>This adventure takes place after the Super Freaks story, and it is recommended that you play it after. Kranion returns home to his castle and finds an imposter has taken it over, forcing him to team up with his eccentric brother Sticky. In this story, the characters all have ego meters that gradually drop to (or raise to if below it) 25%. Getting hit will lower the meter and send you closer to death, but filling it all the way with yorbs, hearts, and trophies will make you temporarily invincible!</w:t>
+        <w:t xml:space="preserve">This adventure takes place after the Super Freaks story, and it is recommended that you play it after. </w:t>
+      </w:r>
+      <w:proofErr w:type="spellStart"/>
+      <w:r>
+        <w:t>Kranion</w:t>
+      </w:r>
+      <w:proofErr w:type="spellEnd"/>
+      <w:r>
+        <w:t xml:space="preserve"> returns home to his castle and finds an imposter has taken it over, forcing him to team up with his eccentric brother Sticky. In this story, the characters all have ego meters that gradually drop to (or raise to if below it) 25%. Getting hit will lower the meter and send you closer to death, but filling it all the way with </w:t>
+      </w:r>
+      <w:proofErr w:type="spellStart"/>
+      <w:r>
+        <w:t>yorbs</w:t>
+      </w:r>
+      <w:proofErr w:type="spellEnd"/>
+      <w:r>
+        <w:t>, hearts, and trophies will make you temporarily invincible!</w:t>
       </w:r>
     </w:p>
     <w:p>
@@ -302,7 +517,31 @@
         </w:numPr>
       </w:pPr>
       <w:r>
-        <w:t>After the Super Freaks, Kranion, and Sticky go on vacation, Uncle Swordsman and the One Eyed Bandit are forced to do battle with the evil skeletons’ father, Marrow Prime. Uncle Swordsman and the Bandit can build up an aura by grabbing yorbs and other collectibles; the higher your aura, the faster you run and the higher you jump, but you’ll lose it all when hit!</w:t>
+        <w:t xml:space="preserve">After the Super Freaks, </w:t>
+      </w:r>
+      <w:proofErr w:type="spellStart"/>
+      <w:r>
+        <w:t>Kranion</w:t>
+      </w:r>
+      <w:proofErr w:type="spellEnd"/>
+      <w:r>
+        <w:t xml:space="preserve">, and Sticky go on vacation, Uncle Swordsman and the </w:t>
+      </w:r>
+      <w:proofErr w:type="gramStart"/>
+      <w:r>
+        <w:t>One Eyed</w:t>
+      </w:r>
+      <w:proofErr w:type="gramEnd"/>
+      <w:r>
+        <w:t xml:space="preserve"> Bandit are forced to do battle with the evil skeletons’ father, Marrow Prime. Uncle Swordsman and the Bandit can build up an aura by grabbing </w:t>
+      </w:r>
+      <w:proofErr w:type="spellStart"/>
+      <w:r>
+        <w:t>yorbs</w:t>
+      </w:r>
+      <w:proofErr w:type="spellEnd"/>
+      <w:r>
+        <w:t xml:space="preserve"> and other collectibles; the higher your aura, the faster you run and the higher you jump, but you’ll lose it all when hit!</w:t>
       </w:r>
     </w:p>
     <w:p>
@@ -598,6 +837,7 @@
           </w:tcPr>
           <w:p>
             <w:r>
+              <w:lastRenderedPageBreak/>
               <w:t>Jump / Confirm</w:t>
             </w:r>
           </w:p>
@@ -705,9 +945,13 @@
             <w:tcW w:w="3116" w:type="dxa"/>
           </w:tcPr>
           <w:p>
+            <w:proofErr w:type="spellStart"/>
             <w:r>
-              <w:lastRenderedPageBreak/>
-              <w:t xml:space="preserve">Elastiband </w:t>
+              <w:t>Elastiband</w:t>
+            </w:r>
+            <w:proofErr w:type="spellEnd"/>
+            <w:r>
+              <w:t xml:space="preserve"> </w:t>
             </w:r>
             <w:r>
               <w:t xml:space="preserve">Toggle </w:t>
@@ -753,8 +997,13 @@
             <w:tcW w:w="3116" w:type="dxa"/>
           </w:tcPr>
           <w:p>
+            <w:proofErr w:type="spellStart"/>
             <w:r>
-              <w:t>Elastiband Color (Co-op)</w:t>
+              <w:t>Elastiband</w:t>
+            </w:r>
+            <w:proofErr w:type="spellEnd"/>
+            <w:r>
+              <w:t xml:space="preserve"> Color (Co-op)</w:t>
             </w:r>
           </w:p>
         </w:tc>
@@ -858,11 +1107,24 @@
           <w:numId w:val="1"/>
         </w:numPr>
       </w:pPr>
-      <w:r>
-        <w:t>In an attempt to emulate Uncle Swordsman’s blade, the Super Freaks pioneered a spinning jump attack. Jumping at all will curl the player into a ball</w:t>
-      </w:r>
-      <w:r>
-        <w:t>, which spins so fast that it’s surrounded by an energy field. This will let the player attack enemies at any angle. If an enemy is big enough, the player will bounce off of it. Luckily, you can curl back up by pressing the jump button in midair.</w:t>
+      <w:proofErr w:type="gramStart"/>
+      <w:r>
+        <w:t>In an attempt to</w:t>
+      </w:r>
+      <w:proofErr w:type="gramEnd"/>
+      <w:r>
+        <w:t xml:space="preserve"> emulate Uncle Swordsman’s blade, the Super Freaks pioneered a spinning jump attack. Jumping at all will curl the player into a ball</w:t>
+      </w:r>
+      <w:r>
+        <w:t xml:space="preserve">, which spins so fast that it’s surrounded by an energy field. This will let the player attack enemies at any angle. If an enemy is big enough, the player will bounce </w:t>
+      </w:r>
+      <w:proofErr w:type="gramStart"/>
+      <w:r>
+        <w:t>off of</w:t>
+      </w:r>
+      <w:proofErr w:type="gramEnd"/>
+      <w:r>
+        <w:t xml:space="preserve"> it. Luckily, you can curl back up by pressing the jump button in midair.</w:t>
       </w:r>
     </w:p>
     <w:p>
@@ -928,10 +1190,21 @@
         <w:rPr>
           <w:strike/>
         </w:rPr>
-        <w:t>not really</w:t>
-      </w:r>
-      <w:r>
-        <w:t xml:space="preserve"> epic journey. When touching a Climbing Fence, press the up button to grab onto the fence. You can climb around in eight directions while grabbing on a fence, and you can let go at any time by jumping off. Be careful though! Some Climbing Fences will begin to move or even fall when you grab on.</w:t>
+        <w:t xml:space="preserve">not </w:t>
+      </w:r>
+      <w:proofErr w:type="gramStart"/>
+      <w:r>
+        <w:rPr>
+          <w:strike/>
+        </w:rPr>
+        <w:t>really</w:t>
+      </w:r>
+      <w:r>
+        <w:t xml:space="preserve"> epic</w:t>
+      </w:r>
+      <w:proofErr w:type="gramEnd"/>
+      <w:r>
+        <w:t xml:space="preserve"> journey. When touching a Climbing Fence, press the up button to grab onto the fence. You can climb around in eight directions while grabbing on a fence, and you can let go at any time by jumping off. Be careful though! Some Climbing Fences will begin to move or even fall when you grab on.</w:t>
       </w:r>
     </w:p>
     <w:p>
@@ -955,7 +1228,15 @@
         </w:numPr>
       </w:pPr>
       <w:r>
-        <w:t>Hooks are another thing you can hang off of. You can simply jump and land on a hook to begin hanging from it. You can either jump off or press down to fall off, both of which will come in handy.</w:t>
+        <w:t xml:space="preserve">Hooks are another thing you can hang </w:t>
+      </w:r>
+      <w:proofErr w:type="gramStart"/>
+      <w:r>
+        <w:t>off of</w:t>
+      </w:r>
+      <w:proofErr w:type="gramEnd"/>
+      <w:r>
+        <w:t>. You can simply jump and land on a hook to begin hanging from it. You can either jump off or press down to fall off, both of which will come in handy.</w:t>
       </w:r>
     </w:p>
     <w:p>
@@ -1023,9 +1304,11 @@
           <w:numId w:val="1"/>
         </w:numPr>
       </w:pPr>
+      <w:proofErr w:type="spellStart"/>
       <w:r>
         <w:t>Elastiband</w:t>
       </w:r>
+      <w:proofErr w:type="spellEnd"/>
     </w:p>
     <w:p>
       <w:pPr>
@@ -1036,25 +1319,65 @@
         </w:numPr>
       </w:pPr>
       <w:r>
-        <w:t xml:space="preserve">Pressing the Elastiband </w:t>
-      </w:r>
-      <w:r>
-        <w:t xml:space="preserve">button will turn on/off your Elastiband. If </w:t>
+        <w:t xml:space="preserve">Pressing the </w:t>
+      </w:r>
+      <w:proofErr w:type="spellStart"/>
+      <w:r>
+        <w:t>Elastiband</w:t>
+      </w:r>
+      <w:proofErr w:type="spellEnd"/>
+      <w:r>
+        <w:t xml:space="preserve"> </w:t>
+      </w:r>
+      <w:r>
+        <w:t xml:space="preserve">button will turn on/off your </w:t>
+      </w:r>
+      <w:proofErr w:type="spellStart"/>
+      <w:r>
+        <w:t>Elastiband</w:t>
+      </w:r>
+      <w:proofErr w:type="spellEnd"/>
+      <w:r>
+        <w:t xml:space="preserve">. If </w:t>
       </w:r>
       <w:r>
         <w:t>more than one</w:t>
       </w:r>
       <w:r>
-        <w:t xml:space="preserve"> players have them active, you’ll be connected to each other by what is basically a big rubber band, like </w:t>
+        <w:t xml:space="preserve"> </w:t>
+      </w:r>
+      <w:proofErr w:type="gramStart"/>
+      <w:r>
+        <w:t>players</w:t>
+      </w:r>
+      <w:proofErr w:type="gramEnd"/>
+      <w:r>
+        <w:t xml:space="preserve"> have them active, you’ll be connected to each other by what is basically a big rubber band, like </w:t>
       </w:r>
       <w:r>
         <w:t xml:space="preserve">in </w:t>
       </w:r>
       <w:r>
-        <w:t xml:space="preserve">Knuckles Chaotix. </w:t>
-      </w:r>
-      <w:r>
-        <w:t>You can yank each other around with the Elastiband, which is good if one of you is falling behind in any way.</w:t>
+        <w:t xml:space="preserve">Knuckles </w:t>
+      </w:r>
+      <w:proofErr w:type="spellStart"/>
+      <w:r>
+        <w:t>Chaotix</w:t>
+      </w:r>
+      <w:proofErr w:type="spellEnd"/>
+      <w:r>
+        <w:t xml:space="preserve">. </w:t>
+      </w:r>
+      <w:r>
+        <w:t xml:space="preserve">You can yank each other around with the </w:t>
+      </w:r>
+      <w:proofErr w:type="spellStart"/>
+      <w:r>
+        <w:t>Elastiband</w:t>
+      </w:r>
+      <w:proofErr w:type="spellEnd"/>
+      <w:r>
+        <w:t>, which is good if one of you is falling behind in any way.</w:t>
       </w:r>
     </w:p>
     <w:p>
@@ -1066,7 +1389,23 @@
         </w:numPr>
       </w:pPr>
       <w:r>
-        <w:t>You can also change the color of your Elastiband between two separate colors, and you will only connect to people with the same color Elastiband.</w:t>
+        <w:t xml:space="preserve">You can also change the color of your </w:t>
+      </w:r>
+      <w:proofErr w:type="spellStart"/>
+      <w:r>
+        <w:t>Elastiband</w:t>
+      </w:r>
+      <w:proofErr w:type="spellEnd"/>
+      <w:r>
+        <w:t xml:space="preserve"> between two separate colors, and you will only connect to people with the same color </w:t>
+      </w:r>
+      <w:proofErr w:type="spellStart"/>
+      <w:r>
+        <w:t>Elastiband</w:t>
+      </w:r>
+      <w:proofErr w:type="spellEnd"/>
+      <w:r>
+        <w:t>.</w:t>
       </w:r>
     </w:p>
     <w:p>
@@ -1096,6 +1435,7 @@
         </w:numPr>
       </w:pPr>
       <w:r>
+        <w:lastRenderedPageBreak/>
         <w:t>Pausing</w:t>
       </w:r>
     </w:p>
@@ -1108,7 +1448,15 @@
         </w:numPr>
       </w:pPr>
       <w:r>
-        <w:t>Pressing the pause button…pauses the game! What a concept! There are a few things you can do here though, so it’s actually worth me going into detail. You can choose to restart the level, go back to the last checkpoint you hit (a must if you’re grinding for trophies), or exit the level.</w:t>
+        <w:t xml:space="preserve">Pressing the pause button…pauses the game! What a concept! There are a few things you can do here though, so it’s </w:t>
+      </w:r>
+      <w:proofErr w:type="gramStart"/>
+      <w:r>
+        <w:t>actually worth</w:t>
+      </w:r>
+      <w:proofErr w:type="gramEnd"/>
+      <w:r>
+        <w:t xml:space="preserve"> me going into detail. You can choose to restart the level, go back to the last checkpoint you hit (a must if you’re grinding for trophies), or exit the level.</w:t>
       </w:r>
     </w:p>
     <w:p>
@@ -1120,7 +1468,6 @@
         </w:numPr>
       </w:pPr>
       <w:r>
-        <w:lastRenderedPageBreak/>
         <w:t>There is also a multiplayer option, which depends on which player paused the game. Player 1 will have a “kick players” option and can choose to kick players 2-4 for whatever reason. Players 2-4 on the other hand will have a “drop out” option instead and can drop out of play this way.</w:t>
       </w:r>
     </w:p>
@@ -1144,19 +1491,29 @@
       <w:pPr>
         <w:pStyle w:val="Heading2"/>
       </w:pPr>
+      <w:proofErr w:type="spellStart"/>
       <w:r>
         <w:t>Yor</w:t>
       </w:r>
       <w:r>
         <w:t>b</w:t>
       </w:r>
+      <w:proofErr w:type="spellEnd"/>
     </w:p>
     <w:p>
       <w:r>
         <w:t xml:space="preserve">The “coin” of this game, a glass orb that contains Unlimit Energy. Collecting </w:t>
       </w:r>
       <w:r>
-        <w:t>100 Yorbs will give you an extra heart!</w:t>
+        <w:t xml:space="preserve">100 </w:t>
+      </w:r>
+      <w:proofErr w:type="spellStart"/>
+      <w:r>
+        <w:t>Yorbs</w:t>
+      </w:r>
+      <w:proofErr w:type="spellEnd"/>
+      <w:r>
+        <w:t xml:space="preserve"> will give you an extra heart!</w:t>
       </w:r>
     </w:p>
     <w:p>
@@ -1172,20 +1529,41 @@
         <w:t>Collecting this heart with little rosy cheeks will, you guessed it, give you another heart.</w:t>
       </w:r>
       <w:r>
-        <w:t xml:space="preserve"> You can choose to start each level (and retry) with a minimum amount of hearts if you so choose, and there is a maximum value that by default is 10—you can either raise it all the way up to 99, or if you’re a total sadist, you can lower it all the way to zero to disable hearts entirely. Have fun…</w:t>
+        <w:t xml:space="preserve"> You can choose to start each level (and retry) with a minimum </w:t>
+      </w:r>
+      <w:proofErr w:type="gramStart"/>
+      <w:r>
+        <w:t>amount</w:t>
+      </w:r>
+      <w:proofErr w:type="gramEnd"/>
+      <w:r>
+        <w:t xml:space="preserve"> of hearts if you so choose, and there is a maximum value that by default is 10—you can either raise it all the way up to 99, or if you’re a total sadist, you can lower it all the way to zero to disable hearts entirely. Have fun…</w:t>
       </w:r>
     </w:p>
     <w:p>
       <w:pPr>
         <w:pStyle w:val="Heading2"/>
       </w:pPr>
-      <w:r>
-        <w:t>Yorb Star</w:t>
-      </w:r>
-    </w:p>
-    <w:p>
-      <w:r>
-        <w:t>If you die enough times, a Yorb Star will appear right where you spawn. Collecting it will give you 10 hearts, unless you somehow already have that many! The death counter will reset by the time you reach the next checkpoint.</w:t>
+      <w:proofErr w:type="spellStart"/>
+      <w:r>
+        <w:t>Yorb</w:t>
+      </w:r>
+      <w:proofErr w:type="spellEnd"/>
+      <w:r>
+        <w:t xml:space="preserve"> Star</w:t>
+      </w:r>
+    </w:p>
+    <w:p>
+      <w:r>
+        <w:t xml:space="preserve">If you die enough times, a </w:t>
+      </w:r>
+      <w:proofErr w:type="spellStart"/>
+      <w:r>
+        <w:t>Yorb</w:t>
+      </w:r>
+      <w:proofErr w:type="spellEnd"/>
+      <w:r>
+        <w:t xml:space="preserve"> Star will appear right where you spawn. Collecting it will give you 10 hearts, unless you somehow already have that many! The death counter will reset by the time you reach the next checkpoint.</w:t>
       </w:r>
       <w:r>
         <w:t xml:space="preserve"> This item only appears in Adventure Mode</w:t>
@@ -1223,7 +1601,15 @@
     </w:p>
     <w:p>
       <w:r>
-        <w:t xml:space="preserve">Not really a collectible. The Super Freaks’ Uncle Swordsman has been shoved in a locker by Kranion, but he’s still able to dispense his infinite wisdom with his walkie talkies. Just jump </w:t>
+        <w:t xml:space="preserve">Not really a collectible. The Super Freaks’ Uncle Swordsman has been shoved in a locker by </w:t>
+      </w:r>
+      <w:proofErr w:type="spellStart"/>
+      <w:r>
+        <w:t>Kranion</w:t>
+      </w:r>
+      <w:proofErr w:type="spellEnd"/>
+      <w:r>
+        <w:t xml:space="preserve">, but he’s still able to dispense his infinite wisdom with his walkie talkies. Just jump </w:t>
       </w:r>
       <w:r>
         <w:t>at</w:t>
@@ -1293,8 +1679,45 @@
       </w:r>
     </w:p>
     <w:p>
-      <w:r>
-        <w:t xml:space="preserve">Also not really a collectible. Kranion’s Kranibots shove their collected Unlimit Energy inside of a Skull Jar at the end of each level. By touching it, it will explode and you’ll beat the level, as well as denying Kranion some more power. </w:t>
+      <w:proofErr w:type="gramStart"/>
+      <w:r>
+        <w:t>Also</w:t>
+      </w:r>
+      <w:proofErr w:type="gramEnd"/>
+      <w:r>
+        <w:t xml:space="preserve"> not really a collectible. </w:t>
+      </w:r>
+      <w:proofErr w:type="spellStart"/>
+      <w:r>
+        <w:t>Kranion’s</w:t>
+      </w:r>
+      <w:proofErr w:type="spellEnd"/>
+      <w:r>
+        <w:t xml:space="preserve"> </w:t>
+      </w:r>
+      <w:proofErr w:type="spellStart"/>
+      <w:r>
+        <w:t>Kranibots</w:t>
+      </w:r>
+      <w:proofErr w:type="spellEnd"/>
+      <w:r>
+        <w:t xml:space="preserve"> shove their collected Unlimit Energy inside of a Skull Jar at the end of each level. By touching it, it will </w:t>
+      </w:r>
+      <w:proofErr w:type="gramStart"/>
+      <w:r>
+        <w:t>explode</w:t>
+      </w:r>
+      <w:proofErr w:type="gramEnd"/>
+      <w:r>
+        <w:t xml:space="preserve"> and you’ll beat the level, as well as denying </w:t>
+      </w:r>
+      <w:proofErr w:type="spellStart"/>
+      <w:r>
+        <w:t>Kranion</w:t>
+      </w:r>
+      <w:proofErr w:type="spellEnd"/>
+      <w:r>
+        <w:t xml:space="preserve"> some more power. </w:t>
       </w:r>
     </w:p>
     <w:p/>
@@ -1314,6 +1737,7 @@
           <w:b/>
           <w:bCs/>
         </w:rPr>
+        <w:lastRenderedPageBreak/>
         <w:br w:type="page"/>
       </w:r>
     </w:p>
@@ -1571,7 +1995,15 @@
         </w:numPr>
       </w:pPr>
       <w:r>
-        <w:t>Wanna watch the X-Freaks get beat up in seconds again? Any cutscene you view in the Adventure mode will appear here for repeated viewing. You can also see the credits!</w:t>
+        <w:t xml:space="preserve">Wanna watch the X-Freaks get beat up in seconds again? Any cutscene you view in </w:t>
+      </w:r>
+      <w:proofErr w:type="gramStart"/>
+      <w:r>
+        <w:t>the Adventure</w:t>
+      </w:r>
+      <w:proofErr w:type="gramEnd"/>
+      <w:r>
+        <w:t xml:space="preserve"> mode will appear here for repeated viewing. You can also see the credits!</w:t>
       </w:r>
     </w:p>
     <w:p>
@@ -1593,7 +2025,15 @@
     </w:p>
     <w:p>
       <w:r>
-        <w:t xml:space="preserve">I’ve added a number of option settings you can fiddle with to make this game a better experience. </w:t>
+        <w:t xml:space="preserve">I’ve added </w:t>
+      </w:r>
+      <w:proofErr w:type="gramStart"/>
+      <w:r>
+        <w:t>a number of</w:t>
+      </w:r>
+      <w:proofErr w:type="gramEnd"/>
+      <w:r>
+        <w:t xml:space="preserve"> option settings you can fiddle with to make this game a better experience. </w:t>
       </w:r>
       <w:r>
         <w:t>Let’s go over them!</w:t>
@@ -1644,7 +2084,15 @@
         </w:numPr>
       </w:pPr>
       <w:r>
-        <w:t>There are quite a number of settings here, some of which are pretty dope.</w:t>
+        <w:t xml:space="preserve">There are quite </w:t>
+      </w:r>
+      <w:proofErr w:type="gramStart"/>
+      <w:r>
+        <w:t>a number of</w:t>
+      </w:r>
+      <w:proofErr w:type="gramEnd"/>
+      <w:r>
+        <w:t xml:space="preserve"> settings here, some of which are pretty dope.</w:t>
       </w:r>
       <w:r>
         <w:t xml:space="preserve"> </w:t>
@@ -1731,7 +2179,15 @@
         <w:t>Fullscreen:</w:t>
       </w:r>
       <w:r>
-        <w:t xml:space="preserve"> Set the game to fullscreen, or not. It’s Windows Exclusive Fullscreen, if that makes any difference. I’ve found the game to run a bit more efficiently with it on.</w:t>
+        <w:t xml:space="preserve"> Set the game to </w:t>
+      </w:r>
+      <w:proofErr w:type="spellStart"/>
+      <w:r>
+        <w:t>fullscreen</w:t>
+      </w:r>
+      <w:proofErr w:type="spellEnd"/>
+      <w:r>
+        <w:t>, or not. It’s Windows Exclusive Fullscreen, if that makes any difference. I’ve found the game to run a bit more efficiently with it on.</w:t>
       </w:r>
     </w:p>
     <w:p>
@@ -1742,18 +2198,35 @@
           <w:numId w:val="5"/>
         </w:numPr>
       </w:pPr>
-      <w:r>
-        <w:rPr>
-          <w:b/>
-          <w:bCs/>
-        </w:rPr>
-        <w:t>Vsync:</w:t>
+      <w:proofErr w:type="spellStart"/>
+      <w:r>
+        <w:rPr>
+          <w:b/>
+          <w:bCs/>
+        </w:rPr>
+        <w:t>Vsync</w:t>
+      </w:r>
+      <w:proofErr w:type="spellEnd"/>
+      <w:r>
+        <w:rPr>
+          <w:b/>
+          <w:bCs/>
+        </w:rPr>
+        <w:t>:</w:t>
       </w:r>
       <w:r>
         <w:t xml:space="preserve"> </w:t>
       </w:r>
       <w:r>
-        <w:t>You can turn on vsync, which might help with your framerate. I finally got it working, can you believe that?</w:t>
+        <w:t xml:space="preserve">You can turn on </w:t>
+      </w:r>
+      <w:proofErr w:type="spellStart"/>
+      <w:r>
+        <w:t>vsync</w:t>
+      </w:r>
+      <w:proofErr w:type="spellEnd"/>
+      <w:r>
+        <w:t>, which might help with your framerate. I finally got it working, can you believe that?</w:t>
       </w:r>
     </w:p>
     <w:p>
@@ -1772,7 +2245,15 @@
         <w:t>Framerate:</w:t>
       </w:r>
       <w:r>
-        <w:t xml:space="preserve"> Now this is one of my favorite things. Because of the way I coded the game (with a semi-fixed timestep, if you have any idea what that is), the game logic always runs at 60fps, even when the window doesn’t. That means I can lerp the graphics in-between frames. You can set the framerate to 30, 60, 90, 120, 144, 165, 240, and even unlocked, and naturally the higher framerates look butter smooth. Not bad for a silly little platformer!</w:t>
+        <w:t xml:space="preserve"> Now this is one of my favorite things. Because of the way I coded the game (with a semi-fixed timestep, if you have any idea what that is), the game logic always runs at 60fps, even when the window doesn’t. That means I can lerp the graphics in-between frames. You can set the framerate to 30, 60, 90, 120, 144, 165, 240, and even unlocked, and naturally the higher framerates look </w:t>
+      </w:r>
+      <w:proofErr w:type="gramStart"/>
+      <w:r>
+        <w:t>butter</w:t>
+      </w:r>
+      <w:proofErr w:type="gramEnd"/>
+      <w:r>
+        <w:t xml:space="preserve"> smooth. Not bad for a silly little platformer!</w:t>
       </w:r>
     </w:p>
     <w:p>
@@ -1810,7 +2291,15 @@
         <w:t>Background Blur:</w:t>
       </w:r>
       <w:r>
-        <w:t xml:space="preserve"> If you so choose, you can blur the background. It might make it easier to tell the foreground and background apart if I did a bad job at doing that myself. </w:t>
+        <w:t xml:space="preserve"> If </w:t>
+      </w:r>
+      <w:proofErr w:type="gramStart"/>
+      <w:r>
+        <w:t>you so</w:t>
+      </w:r>
+      <w:proofErr w:type="gramEnd"/>
+      <w:r>
+        <w:t xml:space="preserve"> choose, you can blur the background. It might make it easier to tell the foreground and background apart if I did a bad job at doing that myself. </w:t>
       </w:r>
     </w:p>
     <w:p>
@@ -1829,10 +2318,29 @@
         <w:t>Screen Shader:</w:t>
       </w:r>
       <w:r>
-        <w:t xml:space="preserve"> This is a fun little feature; you can enable wacky screen shaders for fun! Sadly I have only one currently: Justice is Gray, which makes the screen monochrome. This was based on an April Fools joke where I added this setting to Super Freaks 1 </w:t>
+        <w:t xml:space="preserve"> This is a fun little feature; you can enable wacky screen shaders for fun! </w:t>
+      </w:r>
+      <w:proofErr w:type="gramStart"/>
+      <w:r>
+        <w:t>Sadly</w:t>
+      </w:r>
+      <w:proofErr w:type="gramEnd"/>
+      <w:r>
+        <w:t xml:space="preserve"> I have only one currently: Justice is Gray, which makes the screen monochrome. This was based on an April </w:t>
+      </w:r>
+      <w:proofErr w:type="spellStart"/>
+      <w:r>
+        <w:t>Fools</w:t>
+      </w:r>
+      <w:proofErr w:type="spellEnd"/>
+      <w:r>
+        <w:t xml:space="preserve"> joke where I added this setting to Super Freaks 1 </w:t>
       </w:r>
       <w:r>
         <w:t>Remastered</w:t>
+      </w:r>
+      <w:r>
+        <w:t xml:space="preserve"> </w:t>
       </w:r>
       <w:r>
         <w:t>when the Snyder Cut was released.</w:t>
@@ -1859,7 +2367,24 @@
         </w:numPr>
       </w:pPr>
       <w:r>
-        <w:t>Currently I only have two options here, both for setting music and sound effect volumes. I know it’s unexciting but hey, sometimes you need to turn the music down!</w:t>
+        <w:t xml:space="preserve">Currently I only have two options here, both for setting music and sound effect volumes. I know it’s unexciting but hey, </w:t>
+      </w:r>
+      <w:r>
+        <w:t>they’re practical</w:t>
+      </w:r>
+      <w:r>
+        <w:t>!</w:t>
+      </w:r>
+      <w:r>
+        <w:t xml:space="preserve"> No idea why you’d want to turn the music down though. I mean have you listened to </w:t>
+      </w:r>
+      <w:proofErr w:type="gramStart"/>
+      <w:r>
+        <w:t>it?</w:t>
+      </w:r>
+      <w:proofErr w:type="gramEnd"/>
+      <w:r>
+        <w:t xml:space="preserve"> It’s GOOD.</w:t>
       </w:r>
     </w:p>
     <w:p>
@@ -1948,7 +2473,15 @@
         </w:numPr>
       </w:pPr>
       <w:r>
-        <w:t>Toy Block Bridge placeholder song replaced with the real deal (thanks phil)</w:t>
+        <w:t xml:space="preserve">Toy Block Bridge placeholder song replaced with the real deal (thanks </w:t>
+      </w:r>
+      <w:proofErr w:type="spellStart"/>
+      <w:r>
+        <w:t>phil</w:t>
+      </w:r>
+      <w:proofErr w:type="spellEnd"/>
+      <w:r>
+        <w:t>)</w:t>
       </w:r>
     </w:p>
     <w:p>
@@ -1999,7 +2532,15 @@
         </w:numPr>
       </w:pPr>
       <w:r>
-        <w:t>You can now bring up the Reconnect Controllers screen from the pause menu. Said screen also now lists what devices everyone is using (ex. Keyboard and Mouse, Xbox One, PS4, etc).</w:t>
+        <w:t xml:space="preserve">You can now bring up the Reconnect Controllers screen from the pause menu. Said screen also now lists what devices everyone is using (ex. Keyboard and Mouse, Xbox One, PS4, </w:t>
+      </w:r>
+      <w:proofErr w:type="spellStart"/>
+      <w:r>
+        <w:t>etc</w:t>
+      </w:r>
+      <w:proofErr w:type="spellEnd"/>
+      <w:r>
+        <w:t>).</w:t>
       </w:r>
     </w:p>
     <w:p>
@@ -2017,13 +2558,29 @@
         <w:t xml:space="preserve">has been </w:t>
       </w:r>
       <w:r>
-        <w:t>enhanced (thanks phil again!)</w:t>
+        <w:t xml:space="preserve">enhanced (thanks </w:t>
+      </w:r>
+      <w:proofErr w:type="spellStart"/>
+      <w:r>
+        <w:t>phil</w:t>
+      </w:r>
+      <w:proofErr w:type="spellEnd"/>
+      <w:r>
+        <w:t xml:space="preserve"> again!)</w:t>
       </w:r>
       <w:r>
         <w:t>.</w:t>
       </w:r>
       <w:r>
-        <w:t xml:space="preserve"> Kranion Phase 1 </w:t>
+        <w:t xml:space="preserve"> </w:t>
+      </w:r>
+      <w:proofErr w:type="spellStart"/>
+      <w:r>
+        <w:t>Kranion</w:t>
+      </w:r>
+      <w:proofErr w:type="spellEnd"/>
+      <w:r>
+        <w:t xml:space="preserve"> Phase 1 </w:t>
       </w:r>
       <w:r>
         <w:t>(the single track that is a placeholder, currently is a demo track made by me),</w:t>
@@ -2032,7 +2589,15 @@
         <w:t xml:space="preserve"> Flowery Secret</w:t>
       </w:r>
       <w:r>
-        <w:t>, and Kranion’s Secret Weapon</w:t>
+        <w:t xml:space="preserve">, and </w:t>
+      </w:r>
+      <w:proofErr w:type="spellStart"/>
+      <w:r>
+        <w:t>Kranion’s</w:t>
+      </w:r>
+      <w:proofErr w:type="spellEnd"/>
+      <w:r>
+        <w:t xml:space="preserve"> Secret Weapon</w:t>
       </w:r>
       <w:r>
         <w:t xml:space="preserve"> also have songs in the work</w:t>
@@ -2049,8 +2614,13 @@
           <w:numId w:val="9"/>
         </w:numPr>
       </w:pPr>
-      <w:r>
-        <w:t>Kranion phase 1 nerfed slightly in Hard Mode</w:t>
+      <w:proofErr w:type="spellStart"/>
+      <w:r>
+        <w:t>Kranion</w:t>
+      </w:r>
+      <w:proofErr w:type="spellEnd"/>
+      <w:r>
+        <w:t xml:space="preserve"> phase 1 nerfed slightly in Hard Mode</w:t>
       </w:r>
     </w:p>
     <w:p>
@@ -2110,10 +2680,23 @@
         <w:t xml:space="preserve"> Air Meter</w:t>
       </w:r>
       <w:r>
-        <w:t>, etc</w:t>
-      </w:r>
-      <w:r>
-        <w:t xml:space="preserve"> actually properly resize with the screen zoom now</w:t>
+        <w:t xml:space="preserve">, </w:t>
+      </w:r>
+      <w:proofErr w:type="spellStart"/>
+      <w:r>
+        <w:t>etc</w:t>
+      </w:r>
+      <w:proofErr w:type="spellEnd"/>
+      <w:r>
+        <w:t xml:space="preserve"> </w:t>
+      </w:r>
+      <w:proofErr w:type="gramStart"/>
+      <w:r>
+        <w:t>actually properly</w:t>
+      </w:r>
+      <w:proofErr w:type="gramEnd"/>
+      <w:r>
+        <w:t xml:space="preserve"> resize with the screen zoom now</w:t>
       </w:r>
     </w:p>
     <w:p>
@@ -2146,7 +2729,15 @@
         </w:numPr>
       </w:pPr>
       <w:r>
-        <w:t>Button icons are actually mirrored in Mirror Mode. Whoops!</w:t>
+        <w:t xml:space="preserve">Button icons are </w:t>
+      </w:r>
+      <w:proofErr w:type="gramStart"/>
+      <w:r>
+        <w:t>actually mirrored</w:t>
+      </w:r>
+      <w:proofErr w:type="gramEnd"/>
+      <w:r>
+        <w:t xml:space="preserve"> in Mirror Mode. Whoops!</w:t>
       </w:r>
     </w:p>
     <w:p>
@@ -2202,8 +2793,29 @@
           <w:numId w:val="9"/>
         </w:numPr>
       </w:pPr>
-      <w:r>
-        <w:t>Freakloader, the ability to add custom characters, has been added by defnotreal. This is a feature I never expected to get. Thanks def!!</w:t>
+      <w:proofErr w:type="spellStart"/>
+      <w:r>
+        <w:t>Freakloader</w:t>
+      </w:r>
+      <w:proofErr w:type="spellEnd"/>
+      <w:r>
+        <w:t xml:space="preserve">, the ability to add custom characters, has been added by </w:t>
+      </w:r>
+      <w:proofErr w:type="spellStart"/>
+      <w:r>
+        <w:t>defnotreal</w:t>
+      </w:r>
+      <w:proofErr w:type="spellEnd"/>
+      <w:r>
+        <w:t xml:space="preserve">. This is a feature I never expected to get. </w:t>
+      </w:r>
+      <w:proofErr w:type="gramStart"/>
+      <w:r>
+        <w:t>Thanks</w:t>
+      </w:r>
+      <w:proofErr w:type="gramEnd"/>
+      <w:r>
+        <w:t xml:space="preserve"> def!!</w:t>
       </w:r>
     </w:p>
     <w:p>
@@ -2215,7 +2827,15 @@
         </w:numPr>
       </w:pPr>
       <w:r>
-        <w:t>Few very small level design adjustments</w:t>
+        <w:t xml:space="preserve">Few very small </w:t>
+      </w:r>
+      <w:proofErr w:type="gramStart"/>
+      <w:r>
+        <w:t>level</w:t>
+      </w:r>
+      <w:proofErr w:type="gramEnd"/>
+      <w:r>
+        <w:t xml:space="preserve"> design adjustments</w:t>
       </w:r>
     </w:p>
     <w:p>
@@ -2226,8 +2846,13 @@
           <w:numId w:val="9"/>
         </w:numPr>
       </w:pPr>
-      <w:r>
-        <w:t>Kranion’s proper phase 1 theme has been adde</w:t>
+      <w:proofErr w:type="spellStart"/>
+      <w:r>
+        <w:t>Kranion’s</w:t>
+      </w:r>
+      <w:proofErr w:type="spellEnd"/>
+      <w:r>
+        <w:t xml:space="preserve"> proper phase 1 theme has been adde</w:t>
       </w:r>
       <w:r>
         <w:t>d—no more placeholder tracks!</w:t>
@@ -2241,8 +2866,13 @@
           <w:numId w:val="9"/>
         </w:numPr>
       </w:pPr>
-      <w:r>
-        <w:t>Kranitron K (the big robot in Mecha Moon, also known as Greg) can no longer kill you when you’re in a bubble</w:t>
+      <w:proofErr w:type="spellStart"/>
+      <w:r>
+        <w:t>Kranitron</w:t>
+      </w:r>
+      <w:proofErr w:type="spellEnd"/>
+      <w:r>
+        <w:t xml:space="preserve"> K (the big robot in Mecha Moon, also known as Greg) can no longer kill you when you’re in a bubble</w:t>
       </w:r>
     </w:p>
     <w:p>
@@ -2292,7 +2922,15 @@
         </w:rPr>
       </w:pPr>
       <w:r>
-        <w:t>Fixed two bugs with Freakloader: some characters having insanely wide bubbles and a crash when selecting characters mid-gameplay</w:t>
+        <w:t xml:space="preserve">Fixed two bugs with </w:t>
+      </w:r>
+      <w:proofErr w:type="spellStart"/>
+      <w:r>
+        <w:t>Freakloader</w:t>
+      </w:r>
+      <w:proofErr w:type="spellEnd"/>
+      <w:r>
+        <w:t>: some characters having insanely wide bubbles and a crash when selecting characters mid-gameplay</w:t>
       </w:r>
       <w:r>
         <w:rPr>
@@ -2344,7 +2982,15 @@
         </w:r>
       </w:hyperlink>
       <w:r>
-        <w:t xml:space="preserve"> We were gonna use mod.io but that didn’t pan out</w:t>
+        <w:t xml:space="preserve"> We were </w:t>
+      </w:r>
+      <w:proofErr w:type="spellStart"/>
+      <w:r>
+        <w:t>gonna</w:t>
+      </w:r>
+      <w:proofErr w:type="spellEnd"/>
+      <w:r>
+        <w:t xml:space="preserve"> use mod.io but that didn’t pan out</w:t>
       </w:r>
     </w:p>
     <w:p>
@@ -2356,7 +3002,15 @@
         </w:numPr>
       </w:pPr>
       <w:r>
-        <w:t>Some more Freakloader changes and fixes: characters now support more sound effects, and bubbles are no longer buggy.</w:t>
+        <w:t xml:space="preserve">Some more </w:t>
+      </w:r>
+      <w:proofErr w:type="spellStart"/>
+      <w:r>
+        <w:t>Freakloader</w:t>
+      </w:r>
+      <w:proofErr w:type="spellEnd"/>
+      <w:r>
+        <w:t xml:space="preserve"> changes and fixes: characters now support more sound effects, and bubbles are no longer buggy.</w:t>
       </w:r>
     </w:p>
     <w:p>
@@ -2368,7 +3022,47 @@
         </w:numPr>
       </w:pPr>
       <w:r>
-        <w:t>Shipwreck Poopdeck’s song finally is done and has a melody now! Thanks phil! There’s also a special victory theme when you beat Kranion which is really cool.</w:t>
+        <w:t xml:space="preserve">Shipwreck </w:t>
+      </w:r>
+      <w:proofErr w:type="spellStart"/>
+      <w:r>
+        <w:t>Poopdeck’s</w:t>
+      </w:r>
+      <w:proofErr w:type="spellEnd"/>
+      <w:r>
+        <w:t xml:space="preserve"> song finally is done and has a melody now! </w:t>
+      </w:r>
+      <w:proofErr w:type="gramStart"/>
+      <w:r>
+        <w:t>Thanks</w:t>
+      </w:r>
+      <w:proofErr w:type="gramEnd"/>
+      <w:r>
+        <w:t xml:space="preserve"> </w:t>
+      </w:r>
+      <w:proofErr w:type="spellStart"/>
+      <w:r>
+        <w:t>phil</w:t>
+      </w:r>
+      <w:proofErr w:type="spellEnd"/>
+      <w:r>
+        <w:t xml:space="preserve">! There’s also a special victory theme when you beat </w:t>
+      </w:r>
+      <w:proofErr w:type="spellStart"/>
+      <w:r>
+        <w:t>Kranion</w:t>
+      </w:r>
+      <w:proofErr w:type="spellEnd"/>
+      <w:r>
+        <w:t xml:space="preserve"> which is </w:t>
+      </w:r>
+      <w:proofErr w:type="gramStart"/>
+      <w:r>
+        <w:t>really cool</w:t>
+      </w:r>
+      <w:proofErr w:type="gramEnd"/>
+      <w:r>
+        <w:t>.</w:t>
       </w:r>
     </w:p>
     <w:p>
@@ -2412,8 +3106,21 @@
           <w:numId w:val="9"/>
         </w:numPr>
       </w:pPr>
-      <w:r>
-        <w:t>Kranion, Cranion, and Sticky now playable</w:t>
+      <w:proofErr w:type="spellStart"/>
+      <w:r>
+        <w:t>Kranion</w:t>
+      </w:r>
+      <w:proofErr w:type="spellEnd"/>
+      <w:r>
+        <w:t xml:space="preserve">, </w:t>
+      </w:r>
+      <w:proofErr w:type="spellStart"/>
+      <w:r>
+        <w:t>Cranion</w:t>
+      </w:r>
+      <w:proofErr w:type="spellEnd"/>
+      <w:r>
+        <w:t>, and Sticky now playable</w:t>
       </w:r>
     </w:p>
     <w:p>
@@ -2436,8 +3143,29 @@
           <w:numId w:val="9"/>
         </w:numPr>
       </w:pPr>
-      <w:r>
-        <w:t>Cranion replaces Kranion in the VS Kranion boss fight</w:t>
+      <w:proofErr w:type="spellStart"/>
+      <w:r>
+        <w:t>Cranion</w:t>
+      </w:r>
+      <w:proofErr w:type="spellEnd"/>
+      <w:r>
+        <w:t xml:space="preserve"> replaces </w:t>
+      </w:r>
+      <w:proofErr w:type="spellStart"/>
+      <w:r>
+        <w:t>Kranion</w:t>
+      </w:r>
+      <w:proofErr w:type="spellEnd"/>
+      <w:r>
+        <w:t xml:space="preserve"> in the VS </w:t>
+      </w:r>
+      <w:proofErr w:type="spellStart"/>
+      <w:r>
+        <w:t>Kranion</w:t>
+      </w:r>
+      <w:proofErr w:type="spellEnd"/>
+      <w:r>
+        <w:t xml:space="preserve"> boss fight</w:t>
       </w:r>
     </w:p>
     <w:p>
@@ -2466,8 +3194,13 @@
           <w:numId w:val="9"/>
         </w:numPr>
       </w:pPr>
-      <w:r>
-        <w:t>Kranion and Sticky now appear on the title screen alongside the Super Freaks</w:t>
+      <w:proofErr w:type="spellStart"/>
+      <w:r>
+        <w:t>Kranion</w:t>
+      </w:r>
+      <w:proofErr w:type="spellEnd"/>
+      <w:r>
+        <w:t xml:space="preserve"> and Sticky now appear on the title screen alongside the Super Freaks</w:t>
       </w:r>
     </w:p>
     <w:p>
@@ -2480,7 +3213,23 @@
       </w:pPr>
       <w:r>
         <w:lastRenderedPageBreak/>
-        <w:t>New music! (thanks phil)</w:t>
+        <w:t>New music! (</w:t>
+      </w:r>
+      <w:proofErr w:type="gramStart"/>
+      <w:r>
+        <w:t>thanks</w:t>
+      </w:r>
+      <w:proofErr w:type="gramEnd"/>
+      <w:r>
+        <w:t xml:space="preserve"> </w:t>
+      </w:r>
+      <w:proofErr w:type="spellStart"/>
+      <w:r>
+        <w:t>phil</w:t>
+      </w:r>
+      <w:proofErr w:type="spellEnd"/>
+      <w:r>
+        <w:t>)</w:t>
       </w:r>
     </w:p>
     <w:p>
@@ -2552,7 +3301,11 @@
         </w:numPr>
       </w:pPr>
       <w:r>
-        <w:t>V3.0 Beta – August 9</w:t>
+        <w:t xml:space="preserve">V3.0 – August </w:t>
+      </w:r>
+      <w:proofErr w:type="gramStart"/>
+      <w:r>
+        <w:t>31</w:t>
       </w:r>
       <w:r>
         <w:rPr>
@@ -2560,6 +3313,7 @@
         </w:rPr>
         <w:t>th</w:t>
       </w:r>
+      <w:proofErr w:type="gramEnd"/>
       <w:r>
         <w:t>, 2024</w:t>
       </w:r>
@@ -2632,8 +3386,19 @@
           <w:numId w:val="9"/>
         </w:numPr>
       </w:pPr>
-      <w:r>
-        <w:t>Wartnose replaces Francis in Bad Guys and the upcoming Anti Freaks Story</w:t>
+      <w:proofErr w:type="spellStart"/>
+      <w:r>
+        <w:t>Wartnose</w:t>
+      </w:r>
+      <w:proofErr w:type="spellEnd"/>
+      <w:r>
+        <w:t xml:space="preserve"> replaces Francis in Bad Guys </w:t>
+      </w:r>
+      <w:r>
+        <w:t>and the Uncle Swordsman</w:t>
+      </w:r>
+      <w:r>
+        <w:t xml:space="preserve"> Story</w:t>
       </w:r>
     </w:p>
     <w:p>
@@ -2681,7 +3446,7 @@
         </w:numPr>
       </w:pPr>
       <w:r>
-        <w:t>Fruit Juice Secret now has its own theme</w:t>
+        <w:t>Super Freaks Stadium and Toy Block Bridge have updated themes</w:t>
       </w:r>
     </w:p>
     <w:p>
@@ -2693,19 +3458,7 @@
         </w:numPr>
       </w:pPr>
       <w:r>
-        <w:t>Mega Klaw and Francis have their own boss themes now</w:t>
-      </w:r>
-    </w:p>
-    <w:p>
-      <w:pPr>
-        <w:pStyle w:val="ListParagraph"/>
-        <w:numPr>
-          <w:ilvl w:val="1"/>
-          <w:numId w:val="9"/>
-        </w:numPr>
-      </w:pPr>
-      <w:r>
-        <w:t>Other nice things:</w:t>
+        <w:t>Fruit Juice Secret now has its own theme</w:t>
       </w:r>
     </w:p>
     <w:p>
@@ -2717,7 +3470,7 @@
         </w:numPr>
       </w:pPr>
       <w:r>
-        <w:t>New museum bios for all new characters in 3.0</w:t>
+        <w:t>Mega Klaw and Francis have their own boss themes now</w:t>
       </w:r>
     </w:p>
     <w:p>
@@ -2729,7 +3482,7 @@
         </w:numPr>
       </w:pPr>
       <w:r>
-        <w:t>Bug fixes:</w:t>
+        <w:t>Other nice things:</w:t>
       </w:r>
     </w:p>
     <w:p>
@@ -2741,7 +3494,19 @@
         </w:numPr>
       </w:pPr>
       <w:r>
-        <w:t>Star Arrows no longer revive you from the dead. Nice try!</w:t>
+        <w:t>New museum bios for all new characters in 3.0</w:t>
+      </w:r>
+    </w:p>
+    <w:p>
+      <w:pPr>
+        <w:pStyle w:val="ListParagraph"/>
+        <w:numPr>
+          <w:ilvl w:val="1"/>
+          <w:numId w:val="9"/>
+        </w:numPr>
+      </w:pPr>
+      <w:r>
+        <w:t>Bug fixes:</w:t>
       </w:r>
     </w:p>
     <w:p>
@@ -2753,7 +3518,31 @@
         </w:numPr>
       </w:pPr>
       <w:r>
+        <w:t>Star Arrows no longer revive you from the dead. Nice try!</w:t>
+      </w:r>
+    </w:p>
+    <w:p>
+      <w:pPr>
+        <w:pStyle w:val="ListParagraph"/>
+        <w:numPr>
+          <w:ilvl w:val="2"/>
+          <w:numId w:val="9"/>
+        </w:numPr>
+      </w:pPr>
+      <w:r>
         <w:t>You can properly modulate your speed on grind rails in Mirror Mode</w:t>
+      </w:r>
+    </w:p>
+    <w:p>
+      <w:pPr>
+        <w:pStyle w:val="ListParagraph"/>
+        <w:numPr>
+          <w:ilvl w:val="2"/>
+          <w:numId w:val="9"/>
+        </w:numPr>
+      </w:pPr>
+      <w:r>
+        <w:t>Crash fixed when trying to play Free Play after finishing an Ultimate Run</w:t>
       </w:r>
     </w:p>
     <w:p>
@@ -2917,7 +3706,15 @@
         <w:t>A:</w:t>
       </w:r>
       <w:r>
-        <w:t xml:space="preserve"> At this point, definitely before Half-Life 3, but don’t expect to see it within the next two/three years. I still need to work up some practice!</w:t>
+        <w:t xml:space="preserve"> At this point, </w:t>
+      </w:r>
+      <w:proofErr w:type="gramStart"/>
+      <w:r>
+        <w:t>definitely before</w:t>
+      </w:r>
+      <w:proofErr w:type="gramEnd"/>
+      <w:r>
+        <w:t xml:space="preserve"> Half-Life 3, but don’t expect to see it within the next two/three years. I still need to work up some practice!</w:t>
       </w:r>
     </w:p>
     <w:p>
@@ -2967,18 +3764,48 @@
         <w:t>A:</w:t>
       </w:r>
       <w:r>
-        <w:t xml:space="preserve"> That would be philRaco, who is working on Round the Mind: </w:t>
+        <w:t xml:space="preserve"> That would be </w:t>
+      </w:r>
+      <w:proofErr w:type="spellStart"/>
+      <w:r>
+        <w:t>philRaco</w:t>
+      </w:r>
+      <w:proofErr w:type="spellEnd"/>
+      <w:r>
+        <w:t xml:space="preserve">, who is working on Round the Mind: </w:t>
       </w:r>
       <w:hyperlink r:id="rId10" w:history="1">
         <w:r>
           <w:rPr>
             <w:rStyle w:val="Hyperlink"/>
           </w:rPr>
-          <w:t>'Round The Mind {beta} by philRaco Indie (itch.io)</w:t>
+          <w:t xml:space="preserve">'Round The Mind {beta} by </w:t>
+        </w:r>
+        <w:proofErr w:type="spellStart"/>
+        <w:r>
+          <w:rPr>
+            <w:rStyle w:val="Hyperlink"/>
+          </w:rPr>
+          <w:t>philRaco</w:t>
+        </w:r>
+        <w:proofErr w:type="spellEnd"/>
+        <w:r>
+          <w:rPr>
+            <w:rStyle w:val="Hyperlink"/>
+          </w:rPr>
+          <w:t xml:space="preserve"> Indie (itch.io)</w:t>
         </w:r>
       </w:hyperlink>
       <w:r>
-        <w:t xml:space="preserve"> I’m happy to say I contributed a little bit myself, but you can thank phil for how good the music sounds.</w:t>
+        <w:t xml:space="preserve"> I’m happy to say I contributed a little bit myself, but you can thank </w:t>
+      </w:r>
+      <w:proofErr w:type="spellStart"/>
+      <w:r>
+        <w:t>phil</w:t>
+      </w:r>
+      <w:proofErr w:type="spellEnd"/>
+      <w:r>
+        <w:t xml:space="preserve"> for how good the music sounds.</w:t>
       </w:r>
     </w:p>
     <w:p>
@@ -3003,7 +3830,18 @@
         <w:t>A:</w:t>
       </w:r>
       <w:r>
-        <w:t xml:space="preserve"> I’d like to, but I’m too dumb. I took French and just about all I can remember is that you don’t say it like “omelette du fromage.”</w:t>
+        <w:t xml:space="preserve"> </w:t>
+      </w:r>
+      <w:r>
+        <w:t xml:space="preserve">Me and the crew would like to do a few translations! That’s a </w:t>
+      </w:r>
+      <w:proofErr w:type="gramStart"/>
+      <w:r>
+        <w:t>long term</w:t>
+      </w:r>
+      <w:proofErr w:type="gramEnd"/>
+      <w:r>
+        <w:t xml:space="preserve"> project though sadly.</w:t>
       </w:r>
     </w:p>
     <w:p>
@@ -3021,7 +3859,13 @@
         <w:t>Q:</w:t>
       </w:r>
       <w:r>
-        <w:t xml:space="preserve"> Are you going to do NFT’s/Crypto/etc.</w:t>
+        <w:t xml:space="preserve"> Are you going to do NFT’s/Crypto/</w:t>
+      </w:r>
+      <w:r>
+        <w:t>AI Art/</w:t>
+      </w:r>
+      <w:r>
+        <w:t>etc.</w:t>
       </w:r>
       <w:r>
         <w:br/>
@@ -3059,7 +3903,13 @@
         <w:t>use</w:t>
       </w:r>
       <w:r>
-        <w:t xml:space="preserve"> anything from this game or that you’ve created for NFT’s/Crypto/etc.</w:t>
+        <w:t xml:space="preserve"> anything from this game or that you’ve created for NFT’s/Crypto/</w:t>
+      </w:r>
+      <w:r>
+        <w:t>AI Art/</w:t>
+      </w:r>
+      <w:r>
+        <w:t>etc.</w:t>
       </w:r>
       <w:r>
         <w:br/>
@@ -3075,7 +3925,15 @@
         <w:t xml:space="preserve"> If you do, I will find you and gut you like a fish. Don’t even think about it! I love these characters like they’re my sons, and I refuse to have them exploited or stolen. Some of them aren’t even my characters either, so you’d be screwing over two people and not just one!</w:t>
       </w:r>
       <w:r>
-        <w:t xml:space="preserve"> …I do appreciate fan art and stuff though. Just don’t pretend you created them or use them for any scummy money making schemes and you’ll be fine.</w:t>
+        <w:t xml:space="preserve"> …I do appreciate fan art and stuff though. Just don’t pretend you created them or use them for any scummy </w:t>
+      </w:r>
+      <w:proofErr w:type="gramStart"/>
+      <w:r>
+        <w:t>money making</w:t>
+      </w:r>
+      <w:proofErr w:type="gramEnd"/>
+      <w:r>
+        <w:t xml:space="preserve"> schemes and you’ll be fine.</w:t>
       </w:r>
     </w:p>
     <w:p>
@@ -3087,7 +3945,15 @@
         <w:t>Q:</w:t>
       </w:r>
       <w:r>
-        <w:t xml:space="preserve"> SuperFreaksDev, you’re super cool, and I want to follow you to the ends of the Earth</w:t>
+        <w:t xml:space="preserve"> </w:t>
+      </w:r>
+      <w:proofErr w:type="spellStart"/>
+      <w:r>
+        <w:t>SuperFreaksDev</w:t>
+      </w:r>
+      <w:proofErr w:type="spellEnd"/>
+      <w:r>
+        <w:t>, you’re super cool, and I want to follow you to the ends of the Earth</w:t>
       </w:r>
       <w:r>
         <w:t>. Where else can I find you?</w:t>
@@ -3106,29 +3972,51 @@
         <w:t xml:space="preserve"> </w:t>
       </w:r>
       <w:r>
-        <w:t xml:space="preserve">My main site is here: </w:t>
+        <w:t xml:space="preserve">Luckily for you, me and the crew have been whipping out some new social media! We have an </w:t>
       </w:r>
       <w:hyperlink r:id="rId11" w:history="1">
         <w:r>
           <w:rPr>
             <w:rStyle w:val="Hyperlink"/>
           </w:rPr>
-          <w:t>Super Freaks Stadium (neocities.org)</w:t>
+          <w:t>official site</w:t>
         </w:r>
       </w:hyperlink>
       <w:r>
-        <w:t xml:space="preserve"> and my YouTube channel is </w:t>
+        <w:t xml:space="preserve">, </w:t>
       </w:r>
       <w:hyperlink r:id="rId12" w:history="1">
         <w:r>
           <w:rPr>
             <w:rStyle w:val="Hyperlink"/>
           </w:rPr>
-          <w:t>SuperFreaksDev - YouTube</w:t>
+          <w:t>YouTube Channel,</w:t>
         </w:r>
       </w:hyperlink>
       <w:r>
-        <w:t>. I keep busy with lots of dumb little projects so there’s no shortage of my stuff.</w:t>
+        <w:t xml:space="preserve"> and </w:t>
+      </w:r>
+      <w:hyperlink r:id="rId13" w:history="1">
+        <w:r>
+          <w:rPr>
+            <w:rStyle w:val="Hyperlink"/>
+          </w:rPr>
+          <w:t>Twitter (no we’re not calling it X)</w:t>
+        </w:r>
+      </w:hyperlink>
+      <w:r>
+        <w:t xml:space="preserve">. In addition to this, I have my own </w:t>
+      </w:r>
+      <w:hyperlink r:id="rId14" w:history="1">
+        <w:r>
+          <w:rPr>
+            <w:rStyle w:val="Hyperlink"/>
+          </w:rPr>
+          <w:t>YouTube channel</w:t>
+        </w:r>
+      </w:hyperlink>
+      <w:r>
+        <w:t>.</w:t>
       </w:r>
     </w:p>
     <w:p>
@@ -3153,7 +4041,15 @@
         <w:t>A:</w:t>
       </w:r>
       <w:r>
-        <w:t xml:space="preserve"> Easiest way is to just find me on YouTube and let me know in the comments. Believe me, I will see it!...after I’m done playing Fortnite for the night anyway.</w:t>
+        <w:t xml:space="preserve"> Easiest way is to just find me on YouTube and let me know in the comments. Believe me, I will see </w:t>
+      </w:r>
+      <w:proofErr w:type="gramStart"/>
+      <w:r>
+        <w:t>it!...</w:t>
+      </w:r>
+      <w:proofErr w:type="gramEnd"/>
+      <w:r>
+        <w:t>after I’m done playing Fortnite for the night anyway.</w:t>
       </w:r>
     </w:p>
     <w:sectPr>
@@ -4988,12 +5884,23 @@
     <w:name w:val="Hyperlink"/>
     <w:basedOn w:val="DefaultParagraphFont"/>
     <w:uiPriority w:val="99"/>
-    <w:semiHidden/>
     <w:unhideWhenUsed/>
     <w:rsid w:val="00C14FB3"/>
     <w:rPr>
       <w:color w:val="0000FF"/>
       <w:u w:val="single"/>
+    </w:rPr>
+  </w:style>
+  <w:style w:type="character" w:styleId="UnresolvedMention">
+    <w:name w:val="Unresolved Mention"/>
+    <w:basedOn w:val="DefaultParagraphFont"/>
+    <w:uiPriority w:val="99"/>
+    <w:semiHidden/>
+    <w:unhideWhenUsed/>
+    <w:rsid w:val="00FA7E98"/>
+    <w:rPr>
+      <w:color w:val="605E5C"/>
+      <w:shd w:val="clear" w:color="auto" w:fill="E1DFDD"/>
     </w:rPr>
   </w:style>
 </w:styles>

</xml_diff>

<commit_message>
Ok NOW 3.0.2 is ready
</commit_message>
<xml_diff>
--- a/datafiles/Manual.docx
+++ b/datafiles/Manual.docx
@@ -2834,7 +2834,10 @@
         </w:numPr>
       </w:pPr>
       <w:r>
-        <w:t>V3.0.1 – August 30</w:t>
+        <w:t xml:space="preserve">V3.0.1 – August </w:t>
+      </w:r>
+      <w:r>
+        <w:t>29</w:t>
       </w:r>
       <w:r>
         <w:rPr>
@@ -2880,6 +2883,51 @@
       </w:pPr>
       <w:r>
         <w:t>The very end of Flowery Secret touched up to be easier and not accidentally trigger crush detection</w:t>
+      </w:r>
+    </w:p>
+    <w:p>
+      <w:pPr>
+        <w:pStyle w:val="ListParagraph"/>
+        <w:numPr>
+          <w:ilvl w:val="0"/>
+          <w:numId w:val="9"/>
+        </w:numPr>
+      </w:pPr>
+      <w:r>
+        <w:t>V3.0.2 – August 30</w:t>
+      </w:r>
+      <w:r>
+        <w:rPr>
+          <w:vertAlign w:val="superscript"/>
+        </w:rPr>
+        <w:t>th</w:t>
+      </w:r>
+      <w:r>
+        <w:t>, 2024</w:t>
+      </w:r>
+    </w:p>
+    <w:p>
+      <w:pPr>
+        <w:pStyle w:val="ListParagraph"/>
+        <w:numPr>
+          <w:ilvl w:val="1"/>
+          <w:numId w:val="9"/>
+        </w:numPr>
+      </w:pPr>
+      <w:r>
+        <w:t>Several hitbox bugs fixed, notably the one that would resurrect you after dying if you hit a Star Arrow (these were all caused by the same weird oversight on my end)</w:t>
+      </w:r>
+    </w:p>
+    <w:p>
+      <w:pPr>
+        <w:pStyle w:val="ListParagraph"/>
+        <w:numPr>
+          <w:ilvl w:val="1"/>
+          <w:numId w:val="9"/>
+        </w:numPr>
+      </w:pPr>
+      <w:r>
+        <w:t>Extra sound effects play as you level up your aura in Uncle Swordsman’s Story</w:t>
       </w:r>
     </w:p>
     <w:p>

</xml_diff>